<commit_message>
Auto push at 21:57:17
</commit_message>
<xml_diff>
--- a/Semester 4/math/assignments/math-assignment-4th.docx
+++ b/Semester 4/math/assignments/math-assignment-4th.docx
@@ -5,44 +5,26 @@
     <w:p>
       <w:pPr>
         <w:pStyle w:val="Normal"/>
-        <w:spacing w:before="0" w:after="0"/>
-        <w:ind w:left="-2"/>
-        <w:rPr/>
-      </w:pPr>
-      <w:r>
-        <w:rPr/>
-      </w:r>
-      <w:r>
-        <w:br w:type="page"/>
-      </w:r>
-    </w:p>
-    <w:p>
-      <w:pPr>
-        <w:pStyle w:val="Normal"/>
-        <w:spacing w:before="0" w:after="0"/>
-        <w:ind w:left="-2"/>
-        <w:rPr/>
-      </w:pPr>
-      <w:r>
-        <w:rPr/>
-      </w:r>
-    </w:p>
-    <w:p>
-      <w:pPr>
-        <w:pStyle w:val="Normal"/>
-        <w:spacing w:before="0" w:after="0"/>
-        <w:ind w:left="-2"/>
-        <w:rPr>
-          <w:highlight w:val="none"/>
-        </w:rPr>
-      </w:pPr>
-      <w:r>
-        <w:rPr/>
+        <w:jc w:val="right"/>
+        <w:rPr>
+          <w:sz w:val="60"/>
+          <w:szCs w:val="28"/>
+        </w:rPr>
+      </w:pPr>
+      <w:r>
         <w:drawing>
-          <wp:inline distT="0" distB="0" distL="0" distR="0">
-            <wp:extent cx="5906770" cy="7652385"/>
+          <wp:anchor behindDoc="0" distT="0" distB="0" distL="0" distR="0" simplePos="0" locked="0" layoutInCell="0" allowOverlap="1" relativeHeight="181">
+            <wp:simplePos x="0" y="0"/>
+            <wp:positionH relativeFrom="column">
+              <wp:align>left</wp:align>
+            </wp:positionH>
+            <wp:positionV relativeFrom="paragraph">
+              <wp:posOffset>635</wp:posOffset>
+            </wp:positionV>
+            <wp:extent cx="1742440" cy="1742440"/>
             <wp:effectExtent l="0" t="0" r="0" b="0"/>
-            <wp:docPr id="1" name="Picture 4805" descr=""/>
+            <wp:wrapSquare wrapText="largest"/>
+            <wp:docPr id="1" name="Image46" descr=""/>
             <wp:cNvGraphicFramePr>
               <a:graphicFrameLocks xmlns:a="http://schemas.openxmlformats.org/drawingml/2006/main" noChangeAspect="1"/>
             </wp:cNvGraphicFramePr>
@@ -50,13 +32,431 @@
               <a:graphicData uri="http://schemas.openxmlformats.org/drawingml/2006/picture">
                 <pic:pic xmlns:pic="http://schemas.openxmlformats.org/drawingml/2006/picture">
                   <pic:nvPicPr>
-                    <pic:cNvPr id="1" name="Picture 4805" descr=""/>
+                    <pic:cNvPr id="1" name="Image46" descr=""/>
                     <pic:cNvPicPr>
                       <a:picLocks noChangeAspect="1" noChangeArrowheads="1"/>
                     </pic:cNvPicPr>
                   </pic:nvPicPr>
                   <pic:blipFill>
                     <a:blip r:embed="rId2"/>
+                    <a:stretch>
+                      <a:fillRect/>
+                    </a:stretch>
+                  </pic:blipFill>
+                  <pic:spPr bwMode="auto">
+                    <a:xfrm>
+                      <a:off x="0" y="0"/>
+                      <a:ext cx="1742440" cy="1742440"/>
+                    </a:xfrm>
+                    <a:prstGeom prst="rect">
+                      <a:avLst/>
+                    </a:prstGeom>
+                    <a:noFill/>
+                  </pic:spPr>
+                </pic:pic>
+              </a:graphicData>
+            </a:graphic>
+          </wp:anchor>
+        </w:drawing>
+      </w:r>
+      <w:r>
+        <w:rPr>
+          <w:color w:val="00B050"/>
+          <w:sz w:val="60"/>
+          <w:szCs w:val="28"/>
+        </w:rPr>
+        <w:t>Patuakhali Science and Technology University</w:t>
+      </w:r>
+    </w:p>
+    <w:p>
+      <w:pPr>
+        <w:pStyle w:val="Normal"/>
+        <w:pBdr>
+          <w:top w:val="single" w:sz="2" w:space="1" w:color="000000"/>
+          <w:bottom w:val="single" w:sz="2" w:space="1" w:color="000000"/>
+        </w:pBdr>
+        <w:jc w:val="right"/>
+        <w:rPr>
+          <w:sz w:val="44"/>
+          <w:szCs w:val="32"/>
+        </w:rPr>
+      </w:pPr>
+      <w:r>
+        <w:rPr>
+          <w:color w:val="00B050"/>
+          <w:sz w:val="44"/>
+          <w:szCs w:val="32"/>
+        </w:rPr>
+        <w:t>Dumki, Patuakhali-8602</w:t>
+      </w:r>
+    </w:p>
+    <w:p>
+      <w:pPr>
+        <w:pStyle w:val="Normal"/>
+        <w:jc w:val="center"/>
+        <w:rPr>
+          <w:sz w:val="52"/>
+          <w:szCs w:val="52"/>
+        </w:rPr>
+      </w:pPr>
+      <w:r>
+        <w:rPr>
+          <w:sz w:val="52"/>
+          <w:szCs w:val="52"/>
+        </w:rPr>
+      </w:r>
+    </w:p>
+    <w:p>
+      <w:pPr>
+        <w:pStyle w:val="Normal"/>
+        <w:jc w:val="both"/>
+        <w:rPr>
+          <w:sz w:val="52"/>
+          <w:szCs w:val="52"/>
+        </w:rPr>
+      </w:pPr>
+      <w:r>
+        <w:rPr>
+          <w:sz w:val="52"/>
+          <w:szCs w:val="52"/>
+        </w:rPr>
+      </w:r>
+    </w:p>
+    <w:p>
+      <w:pPr>
+        <w:pStyle w:val="Normal"/>
+        <w:jc w:val="both"/>
+        <w:rPr>
+          <w:sz w:val="52"/>
+          <w:szCs w:val="52"/>
+        </w:rPr>
+      </w:pPr>
+      <w:r>
+        <w:rPr>
+          <w:sz w:val="52"/>
+          <w:szCs w:val="52"/>
+        </w:rPr>
+      </w:r>
+    </w:p>
+    <w:p>
+      <w:pPr>
+        <w:pStyle w:val="Normal"/>
+        <w:jc w:val="both"/>
+        <w:rPr>
+          <w:sz w:val="52"/>
+          <w:szCs w:val="52"/>
+        </w:rPr>
+      </w:pPr>
+      <w:r>
+        <w:rPr>
+          <w:sz w:val="52"/>
+          <w:szCs w:val="52"/>
+        </w:rPr>
+      </w:r>
+    </w:p>
+    <w:p>
+      <w:pPr>
+        <w:pStyle w:val="Normal"/>
+        <w:jc w:val="left"/>
+        <w:rPr/>
+      </w:pPr>
+      <w:r>
+        <w:rPr>
+          <w:sz w:val="28"/>
+          <w:szCs w:val="28"/>
+        </w:rPr>
+        <w:t xml:space="preserve">Course code: </w:t>
+      </w:r>
+      <w:r>
+        <w:rPr>
+          <w:b/>
+          <w:bCs/>
+          <w:sz w:val="28"/>
+          <w:szCs w:val="28"/>
+          <w:lang w:val="en-US"/>
+        </w:rPr>
+        <w:t>MAT-221</w:t>
+      </w:r>
+      <w:r>
+        <w:rPr>
+          <w:sz w:val="28"/>
+          <w:szCs w:val="28"/>
+          <w:lang w:val="en-US"/>
+        </w:rPr>
+        <w:br/>
+      </w:r>
+      <w:r>
+        <w:rPr>
+          <w:sz w:val="28"/>
+          <w:szCs w:val="28"/>
+        </w:rPr>
+        <w:t xml:space="preserve">Course Title: </w:t>
+      </w:r>
+      <w:r>
+        <w:rPr>
+          <w:b/>
+          <w:bCs/>
+          <w:sz w:val="28"/>
+          <w:szCs w:val="28"/>
+          <w:lang w:val="en-US"/>
+        </w:rPr>
+        <w:t>Mathematics-IV</w:t>
+      </w:r>
+    </w:p>
+    <w:p>
+      <w:pPr>
+        <w:pStyle w:val="Normal"/>
+        <w:jc w:val="left"/>
+        <w:rPr>
+          <w:sz w:val="28"/>
+          <w:szCs w:val="28"/>
+          <w:lang w:val="en-US"/>
+        </w:rPr>
+      </w:pPr>
+      <w:r>
+        <w:rPr>
+          <w:sz w:val="28"/>
+          <w:szCs w:val="28"/>
+          <w:lang w:val="en-US"/>
+        </w:rPr>
+      </w:r>
+    </w:p>
+    <w:p>
+      <w:pPr>
+        <w:pStyle w:val="Normal"/>
+        <w:jc w:val="left"/>
+        <w:rPr/>
+      </w:pPr>
+      <w:r>
+        <w:rPr>
+          <w:color w:val="00B050"/>
+          <w:sz w:val="28"/>
+          <w:szCs w:val="28"/>
+          <w:u w:val="dotted"/>
+        </w:rPr>
+        <w:t>Submitted To</w:t>
+      </w:r>
+    </w:p>
+    <w:p>
+      <w:pPr>
+        <w:pStyle w:val="Normal"/>
+        <w:jc w:val="left"/>
+        <w:rPr/>
+      </w:pPr>
+      <w:r>
+        <w:rPr>
+          <w:b/>
+          <w:bCs/>
+          <w:color w:val="000000"/>
+          <w:sz w:val="32"/>
+          <w:szCs w:val="28"/>
+        </w:rPr>
+        <w:t>Dr.Md.</w:t>
+      </w:r>
+      <w:r>
+        <w:rPr>
+          <w:b/>
+          <w:bCs/>
+          <w:color w:val="000000"/>
+          <w:sz w:val="32"/>
+          <w:szCs w:val="28"/>
+          <w:lang w:val="en-US"/>
+        </w:rPr>
+        <w:t>Masudur Rahaman</w:t>
+      </w:r>
+      <w:r>
+        <w:rPr>
+          <w:color w:val="000000"/>
+          <w:sz w:val="28"/>
+          <w:szCs w:val="28"/>
+          <w:lang w:val="en-US"/>
+        </w:rPr>
+        <w:br/>
+      </w:r>
+      <w:r>
+        <w:rPr>
+          <w:color w:val="000000"/>
+          <w:sz w:val="28"/>
+          <w:szCs w:val="28"/>
+        </w:rPr>
+        <w:t>Professor</w:t>
+        <w:br/>
+        <w:t xml:space="preserve">Department of </w:t>
+      </w:r>
+      <w:r>
+        <w:rPr>
+          <w:color w:val="000000"/>
+          <w:sz w:val="28"/>
+          <w:szCs w:val="28"/>
+          <w:lang w:val="en-US"/>
+        </w:rPr>
+        <w:t>Mathematics</w:t>
+        <w:br/>
+      </w:r>
+      <w:r>
+        <w:rPr>
+          <w:color w:val="000000"/>
+          <w:sz w:val="28"/>
+          <w:szCs w:val="28"/>
+        </w:rPr>
+        <w:t>Faculty of Computer Science &amp; Engineering</w:t>
+      </w:r>
+    </w:p>
+    <w:p>
+      <w:pPr>
+        <w:pStyle w:val="Normal"/>
+        <w:jc w:val="left"/>
+        <w:rPr/>
+      </w:pPr>
+      <w:r>
+        <w:rPr>
+          <w:color w:val="00B050"/>
+          <w:sz w:val="28"/>
+          <w:szCs w:val="28"/>
+          <w:u w:val="dotted"/>
+        </w:rPr>
+        <w:t>Submitted By</w:t>
+      </w:r>
+    </w:p>
+    <w:p>
+      <w:pPr>
+        <w:pStyle w:val="Normal"/>
+        <w:jc w:val="left"/>
+        <w:rPr/>
+      </w:pPr>
+      <w:r>
+        <w:rPr>
+          <w:color w:val="auto"/>
+          <w:sz w:val="28"/>
+          <w:szCs w:val="28"/>
+          <w:u w:val="none"/>
+          <w:lang w:val="en-US"/>
+        </w:rPr>
+        <w:t xml:space="preserve">Name: </w:t>
+      </w:r>
+      <w:r>
+        <w:rPr>
+          <w:b/>
+          <w:bCs/>
+          <w:color w:val="auto"/>
+          <w:sz w:val="28"/>
+          <w:szCs w:val="28"/>
+          <w:u w:val="none"/>
+          <w:lang w:val="en-US"/>
+        </w:rPr>
+        <w:t>YourName</w:t>
+      </w:r>
+      <w:r>
+        <w:rPr>
+          <w:color w:val="auto"/>
+          <w:sz w:val="28"/>
+          <w:szCs w:val="28"/>
+          <w:u w:val="none"/>
+          <w:lang w:val="en-US"/>
+        </w:rPr>
+        <w:br/>
+        <w:t xml:space="preserve">Id: </w:t>
+      </w:r>
+      <w:r>
+        <w:rPr>
+          <w:b/>
+          <w:bCs/>
+          <w:color w:val="auto"/>
+          <w:sz w:val="28"/>
+          <w:szCs w:val="28"/>
+          <w:u w:val="none"/>
+          <w:lang w:val="en-US"/>
+        </w:rPr>
+        <w:t>YourId</w:t>
+      </w:r>
+      <w:r>
+        <w:rPr>
+          <w:color w:val="auto"/>
+          <w:sz w:val="28"/>
+          <w:szCs w:val="28"/>
+          <w:u w:val="none"/>
+          <w:lang w:val="en-US"/>
+        </w:rPr>
+        <w:br/>
+        <w:t xml:space="preserve">Reg: </w:t>
+      </w:r>
+      <w:r>
+        <w:rPr>
+          <w:b/>
+          <w:bCs/>
+          <w:color w:val="auto"/>
+          <w:sz w:val="28"/>
+          <w:szCs w:val="28"/>
+          <w:u w:val="none"/>
+          <w:lang w:val="en-US"/>
+        </w:rPr>
+        <w:t>YourReg</w:t>
+      </w:r>
+      <w:r>
+        <w:rPr>
+          <w:color w:val="auto"/>
+          <w:sz w:val="28"/>
+          <w:szCs w:val="28"/>
+          <w:u w:val="none"/>
+          <w:lang w:val="en-US"/>
+        </w:rPr>
+        <w:br/>
+      </w:r>
+      <w:r>
+        <w:rPr>
+          <w:color w:val="000000"/>
+          <w:sz w:val="28"/>
+          <w:szCs w:val="28"/>
+        </w:rPr>
+        <w:t>Session: 2021-2022</w:t>
+        <w:br/>
+        <w:t>Faculty of Computer Science &amp; Engineering</w:t>
+      </w:r>
+      <w:r>
+        <w:br w:type="page"/>
+      </w:r>
+    </w:p>
+    <w:p>
+      <w:pPr>
+        <w:pStyle w:val="Normal"/>
+        <w:spacing w:before="0" w:after="0"/>
+        <w:ind w:left="-2"/>
+        <w:rPr/>
+      </w:pPr>
+      <w:r>
+        <w:rPr/>
+      </w:r>
+    </w:p>
+    <w:p>
+      <w:pPr>
+        <w:pStyle w:val="Normal"/>
+        <w:spacing w:before="0" w:after="0"/>
+        <w:ind w:left="-2"/>
+        <w:rPr>
+          <w:highlight w:val="none"/>
+        </w:rPr>
+      </w:pPr>
+      <w:r>
+        <w:rPr/>
+        <w:drawing>
+          <wp:inline distT="0" distB="0" distL="0" distR="0">
+            <wp:extent cx="5906770" cy="7652385"/>
+            <wp:effectExtent l="0" t="0" r="0" b="0"/>
+            <wp:docPr id="2" name="Picture 4805" descr=""/>
+            <wp:cNvGraphicFramePr>
+              <a:graphicFrameLocks xmlns:a="http://schemas.openxmlformats.org/drawingml/2006/main" noChangeAspect="1"/>
+            </wp:cNvGraphicFramePr>
+            <a:graphic xmlns:a="http://schemas.openxmlformats.org/drawingml/2006/main">
+              <a:graphicData uri="http://schemas.openxmlformats.org/drawingml/2006/picture">
+                <pic:pic xmlns:pic="http://schemas.openxmlformats.org/drawingml/2006/picture">
+                  <pic:nvPicPr>
+                    <pic:cNvPr id="2" name="Picture 4805" descr=""/>
+                    <pic:cNvPicPr>
+                      <a:picLocks noChangeAspect="1" noChangeArrowheads="1"/>
+                    </pic:cNvPicPr>
+                  </pic:nvPicPr>
+                  <pic:blipFill>
+                    <a:blip r:embed="rId3"/>
                     <a:srcRect l="0" t="5154" r="0" b="0"/>
                     <a:stretch>
                       <a:fillRect/>
@@ -92,7 +492,7 @@
           <wp:inline distT="0" distB="0" distL="0" distR="0">
             <wp:extent cx="2008505" cy="841375"/>
             <wp:effectExtent l="0" t="0" r="0" b="0"/>
-            <wp:docPr id="2" name="Picture 4810" descr=""/>
+            <wp:docPr id="3" name="Picture 4810" descr=""/>
             <wp:cNvGraphicFramePr>
               <a:graphicFrameLocks xmlns:a="http://schemas.openxmlformats.org/drawingml/2006/main" noChangeAspect="1"/>
             </wp:cNvGraphicFramePr>
@@ -100,13 +500,13 @@
               <a:graphicData uri="http://schemas.openxmlformats.org/drawingml/2006/picture">
                 <pic:pic xmlns:pic="http://schemas.openxmlformats.org/drawingml/2006/picture">
                   <pic:nvPicPr>
-                    <pic:cNvPr id="2" name="Picture 4810" descr=""/>
+                    <pic:cNvPr id="3" name="Picture 4810" descr=""/>
                     <pic:cNvPicPr>
                       <a:picLocks noChangeAspect="1" noChangeArrowheads="1"/>
                     </pic:cNvPicPr>
                   </pic:nvPicPr>
                   <pic:blipFill>
-                    <a:blip r:embed="rId3"/>
+                    <a:blip r:embed="rId4"/>
                     <a:stretch>
                       <a:fillRect/>
                     </a:stretch>
@@ -287,7 +687,7 @@
           <wp:inline distT="0" distB="0" distL="0" distR="0">
             <wp:extent cx="5727700" cy="4965700"/>
             <wp:effectExtent l="0" t="0" r="0" b="0"/>
-            <wp:docPr id="3" name="Picture 1099" descr=""/>
+            <wp:docPr id="4" name="Picture 1099" descr=""/>
             <wp:cNvGraphicFramePr>
               <a:graphicFrameLocks xmlns:a="http://schemas.openxmlformats.org/drawingml/2006/main" noChangeAspect="1"/>
             </wp:cNvGraphicFramePr>
@@ -295,13 +695,13 @@
               <a:graphicData uri="http://schemas.openxmlformats.org/drawingml/2006/picture">
                 <pic:pic xmlns:pic="http://schemas.openxmlformats.org/drawingml/2006/picture">
                   <pic:nvPicPr>
-                    <pic:cNvPr id="3" name="Picture 1099" descr=""/>
+                    <pic:cNvPr id="4" name="Picture 1099" descr=""/>
                     <pic:cNvPicPr>
                       <a:picLocks noChangeAspect="1" noChangeArrowheads="1"/>
                     </pic:cNvPicPr>
                   </pic:nvPicPr>
                   <pic:blipFill>
-                    <a:blip r:embed="rId4"/>
+                    <a:blip r:embed="rId5"/>
                     <a:stretch>
                       <a:fillRect/>
                     </a:stretch>
@@ -402,7 +802,7 @@
           <wp:inline distT="0" distB="0" distL="0" distR="0">
             <wp:extent cx="5727700" cy="5238750"/>
             <wp:effectExtent l="0" t="0" r="0" b="0"/>
-            <wp:docPr id="4" name="Picture 1127" descr=""/>
+            <wp:docPr id="5" name="Picture 1127" descr=""/>
             <wp:cNvGraphicFramePr>
               <a:graphicFrameLocks xmlns:a="http://schemas.openxmlformats.org/drawingml/2006/main" noChangeAspect="1"/>
             </wp:cNvGraphicFramePr>
@@ -410,13 +810,13 @@
               <a:graphicData uri="http://schemas.openxmlformats.org/drawingml/2006/picture">
                 <pic:pic xmlns:pic="http://schemas.openxmlformats.org/drawingml/2006/picture">
                   <pic:nvPicPr>
-                    <pic:cNvPr id="4" name="Picture 1127" descr=""/>
+                    <pic:cNvPr id="5" name="Picture 1127" descr=""/>
                     <pic:cNvPicPr>
                       <a:picLocks noChangeAspect="1" noChangeArrowheads="1"/>
                     </pic:cNvPicPr>
                   </pic:nvPicPr>
                   <pic:blipFill>
-                    <a:blip r:embed="rId5"/>
+                    <a:blip r:embed="rId6"/>
                     <a:stretch>
                       <a:fillRect/>
                     </a:stretch>
@@ -477,7 +877,7 @@
           <wp:inline distT="0" distB="0" distL="0" distR="0">
             <wp:extent cx="5727700" cy="1943100"/>
             <wp:effectExtent l="0" t="0" r="0" b="0"/>
-            <wp:docPr id="5" name="Picture 1129" descr=""/>
+            <wp:docPr id="6" name="Picture 1129" descr=""/>
             <wp:cNvGraphicFramePr>
               <a:graphicFrameLocks xmlns:a="http://schemas.openxmlformats.org/drawingml/2006/main" noChangeAspect="1"/>
             </wp:cNvGraphicFramePr>
@@ -485,13 +885,13 @@
               <a:graphicData uri="http://schemas.openxmlformats.org/drawingml/2006/picture">
                 <pic:pic xmlns:pic="http://schemas.openxmlformats.org/drawingml/2006/picture">
                   <pic:nvPicPr>
-                    <pic:cNvPr id="5" name="Picture 1129" descr=""/>
+                    <pic:cNvPr id="6" name="Picture 1129" descr=""/>
                     <pic:cNvPicPr>
                       <a:picLocks noChangeAspect="1" noChangeArrowheads="1"/>
                     </pic:cNvPicPr>
                   </pic:nvPicPr>
                   <pic:blipFill>
-                    <a:blip r:embed="rId6"/>
+                    <a:blip r:embed="rId7"/>
                     <a:stretch>
                       <a:fillRect/>
                     </a:stretch>
@@ -11564,7 +11964,7 @@
           <wp:inline distT="0" distB="0" distL="0" distR="0">
             <wp:extent cx="291465" cy="191135"/>
             <wp:effectExtent l="0" t="0" r="0" b="0"/>
-            <wp:docPr id="6" name="Image1" descr=""/>
+            <wp:docPr id="7" name="Image1" descr=""/>
             <wp:cNvGraphicFramePr>
               <a:graphicFrameLocks xmlns:a="http://schemas.openxmlformats.org/drawingml/2006/main" noChangeAspect="1"/>
             </wp:cNvGraphicFramePr>
@@ -11572,13 +11972,13 @@
               <a:graphicData uri="http://schemas.openxmlformats.org/drawingml/2006/picture">
                 <pic:pic xmlns:pic="http://schemas.openxmlformats.org/drawingml/2006/picture">
                   <pic:nvPicPr>
-                    <pic:cNvPr id="6" name="Image1" descr=""/>
+                    <pic:cNvPr id="7" name="Image1" descr=""/>
                     <pic:cNvPicPr>
                       <a:picLocks noChangeAspect="1" noChangeArrowheads="1"/>
                     </pic:cNvPicPr>
                   </pic:nvPicPr>
                   <pic:blipFill>
-                    <a:blip r:embed="rId7"/>
+                    <a:blip r:embed="rId8"/>
                     <a:srcRect l="-123" t="-188" r="-123" b="-188"/>
                     <a:stretch>
                       <a:fillRect/>
@@ -11610,7 +12010,7 @@
           <wp:inline distT="0" distB="0" distL="0" distR="0">
             <wp:extent cx="304800" cy="191135"/>
             <wp:effectExtent l="0" t="0" r="0" b="0"/>
-            <wp:docPr id="7" name="Image2" descr=""/>
+            <wp:docPr id="8" name="Image2" descr=""/>
             <wp:cNvGraphicFramePr>
               <a:graphicFrameLocks xmlns:a="http://schemas.openxmlformats.org/drawingml/2006/main" noChangeAspect="1"/>
             </wp:cNvGraphicFramePr>
@@ -11618,13 +12018,13 @@
               <a:graphicData uri="http://schemas.openxmlformats.org/drawingml/2006/picture">
                 <pic:pic xmlns:pic="http://schemas.openxmlformats.org/drawingml/2006/picture">
                   <pic:nvPicPr>
-                    <pic:cNvPr id="7" name="Image2" descr=""/>
+                    <pic:cNvPr id="8" name="Image2" descr=""/>
                     <pic:cNvPicPr>
                       <a:picLocks noChangeAspect="1" noChangeArrowheads="1"/>
                     </pic:cNvPicPr>
                   </pic:nvPicPr>
                   <pic:blipFill>
-                    <a:blip r:embed="rId8"/>
+                    <a:blip r:embed="rId9"/>
                     <a:srcRect l="-118" t="-188" r="-118" b="-188"/>
                     <a:stretch>
                       <a:fillRect/>
@@ -11666,7 +12066,7 @@
           <wp:inline distT="0" distB="0" distL="0" distR="0">
             <wp:extent cx="291465" cy="191135"/>
             <wp:effectExtent l="0" t="0" r="0" b="0"/>
-            <wp:docPr id="8" name="Image3" descr=""/>
+            <wp:docPr id="9" name="Image3" descr=""/>
             <wp:cNvGraphicFramePr>
               <a:graphicFrameLocks xmlns:a="http://schemas.openxmlformats.org/drawingml/2006/main" noChangeAspect="1"/>
             </wp:cNvGraphicFramePr>
@@ -11674,13 +12074,13 @@
               <a:graphicData uri="http://schemas.openxmlformats.org/drawingml/2006/picture">
                 <pic:pic xmlns:pic="http://schemas.openxmlformats.org/drawingml/2006/picture">
                   <pic:nvPicPr>
-                    <pic:cNvPr id="8" name="Image3" descr=""/>
+                    <pic:cNvPr id="9" name="Image3" descr=""/>
                     <pic:cNvPicPr>
                       <a:picLocks noChangeAspect="1" noChangeArrowheads="1"/>
                     </pic:cNvPicPr>
                   </pic:nvPicPr>
                   <pic:blipFill>
-                    <a:blip r:embed="rId9"/>
+                    <a:blip r:embed="rId10"/>
                     <a:srcRect l="-123" t="-188" r="-123" b="-188"/>
                     <a:stretch>
                       <a:fillRect/>
@@ -11718,7 +12118,7 @@
           <wp:inline distT="0" distB="0" distL="0" distR="0">
             <wp:extent cx="304800" cy="191135"/>
             <wp:effectExtent l="0" t="0" r="0" b="0"/>
-            <wp:docPr id="9" name="Image4" descr=""/>
+            <wp:docPr id="10" name="Image4" descr=""/>
             <wp:cNvGraphicFramePr>
               <a:graphicFrameLocks xmlns:a="http://schemas.openxmlformats.org/drawingml/2006/main" noChangeAspect="1"/>
             </wp:cNvGraphicFramePr>
@@ -11726,13 +12126,13 @@
               <a:graphicData uri="http://schemas.openxmlformats.org/drawingml/2006/picture">
                 <pic:pic xmlns:pic="http://schemas.openxmlformats.org/drawingml/2006/picture">
                   <pic:nvPicPr>
-                    <pic:cNvPr id="9" name="Image4" descr=""/>
+                    <pic:cNvPr id="10" name="Image4" descr=""/>
                     <pic:cNvPicPr>
                       <a:picLocks noChangeAspect="1" noChangeArrowheads="1"/>
                     </pic:cNvPicPr>
                   </pic:nvPicPr>
                   <pic:blipFill>
-                    <a:blip r:embed="rId10"/>
+                    <a:blip r:embed="rId11"/>
                     <a:srcRect l="-118" t="-188" r="-118" b="-188"/>
                     <a:stretch>
                       <a:fillRect/>
@@ -11774,7 +12174,7 @@
           <wp:inline distT="0" distB="0" distL="0" distR="0">
             <wp:extent cx="291465" cy="191135"/>
             <wp:effectExtent l="0" t="0" r="0" b="0"/>
-            <wp:docPr id="10" name="Image5" descr=""/>
+            <wp:docPr id="11" name="Image5" descr=""/>
             <wp:cNvGraphicFramePr>
               <a:graphicFrameLocks xmlns:a="http://schemas.openxmlformats.org/drawingml/2006/main" noChangeAspect="1"/>
             </wp:cNvGraphicFramePr>
@@ -11782,69 +12182,7 @@
               <a:graphicData uri="http://schemas.openxmlformats.org/drawingml/2006/picture">
                 <pic:pic xmlns:pic="http://schemas.openxmlformats.org/drawingml/2006/picture">
                   <pic:nvPicPr>
-                    <pic:cNvPr id="10" name="Image5" descr=""/>
-                    <pic:cNvPicPr>
-                      <a:picLocks noChangeAspect="1" noChangeArrowheads="1"/>
-                    </pic:cNvPicPr>
-                  </pic:nvPicPr>
-                  <pic:blipFill>
-                    <a:blip r:embed="rId11"/>
-                    <a:srcRect l="-123" t="-188" r="-123" b="-188"/>
-                    <a:stretch>
-                      <a:fillRect/>
-                    </a:stretch>
-                  </pic:blipFill>
-                  <pic:spPr bwMode="auto">
-                    <a:xfrm>
-                      <a:off x="0" y="0"/>
-                      <a:ext cx="291465" cy="191135"/>
-                    </a:xfrm>
-                    <a:prstGeom prst="rect">
-                      <a:avLst/>
-                    </a:prstGeom>
-                    <a:noFill/>
-                  </pic:spPr>
-                </pic:pic>
-              </a:graphicData>
-            </a:graphic>
-          </wp:inline>
-        </w:drawing>
-      </w:r>
-      <w:r>
-        <w:rPr>
-          <w:rFonts w:cs="Cambria"/>
-        </w:rPr>
-        <w:t xml:space="preserve"> </w:t>
-      </w:r>
-      <w:r>
-        <w:rPr/>
-        <w:t>has only a finite number of discontinuities,</w:t>
-      </w:r>
-    </w:p>
-    <w:p>
-      <w:pPr>
-        <w:pStyle w:val="Normal"/>
-        <w:numPr>
-          <w:ilvl w:val="0"/>
-          <w:numId w:val="3"/>
-        </w:numPr>
-        <w:rPr/>
-      </w:pPr>
-      <w:r>
-        <w:rPr/>
-        <w:drawing>
-          <wp:inline distT="0" distB="0" distL="0" distR="0">
-            <wp:extent cx="291465" cy="191135"/>
-            <wp:effectExtent l="0" t="0" r="0" b="0"/>
-            <wp:docPr id="11" name="Image6" descr=""/>
-            <wp:cNvGraphicFramePr>
-              <a:graphicFrameLocks xmlns:a="http://schemas.openxmlformats.org/drawingml/2006/main" noChangeAspect="1"/>
-            </wp:cNvGraphicFramePr>
-            <a:graphic xmlns:a="http://schemas.openxmlformats.org/drawingml/2006/main">
-              <a:graphicData uri="http://schemas.openxmlformats.org/drawingml/2006/picture">
-                <pic:pic xmlns:pic="http://schemas.openxmlformats.org/drawingml/2006/picture">
-                  <pic:nvPicPr>
-                    <pic:cNvPr id="11" name="Image6" descr=""/>
+                    <pic:cNvPr id="11" name="Image5" descr=""/>
                     <pic:cNvPicPr>
                       <a:picLocks noChangeAspect="1" noChangeArrowheads="1"/>
                     </pic:cNvPicPr>
@@ -11880,7 +12218,7 @@
       </w:r>
       <w:r>
         <w:rPr/>
-        <w:t>has only a finite number of maxima and minima,</w:t>
+        <w:t>has only a finite number of discontinuities,</w:t>
       </w:r>
     </w:p>
     <w:p>
@@ -11898,7 +12236,7 @@
           <wp:inline distT="0" distB="0" distL="0" distR="0">
             <wp:extent cx="291465" cy="191135"/>
             <wp:effectExtent l="0" t="0" r="0" b="0"/>
-            <wp:docPr id="12" name="Image7" descr=""/>
+            <wp:docPr id="12" name="Image6" descr=""/>
             <wp:cNvGraphicFramePr>
               <a:graphicFrameLocks xmlns:a="http://schemas.openxmlformats.org/drawingml/2006/main" noChangeAspect="1"/>
             </wp:cNvGraphicFramePr>
@@ -11906,7 +12244,7 @@
               <a:graphicData uri="http://schemas.openxmlformats.org/drawingml/2006/picture">
                 <pic:pic xmlns:pic="http://schemas.openxmlformats.org/drawingml/2006/picture">
                   <pic:nvPicPr>
-                    <pic:cNvPr id="12" name="Image7" descr=""/>
+                    <pic:cNvPr id="12" name="Image6" descr=""/>
                     <pic:cNvPicPr>
                       <a:picLocks noChangeAspect="1" noChangeArrowheads="1"/>
                     </pic:cNvPicPr>
@@ -11942,21 +12280,25 @@
       </w:r>
       <w:r>
         <w:rPr/>
-        <w:t>is absolutely integrable over one period:</w:t>
+        <w:t>has only a finite number of maxima and minima,</w:t>
       </w:r>
     </w:p>
     <w:p>
       <w:pPr>
-        <w:pStyle w:val="BodyText"/>
+        <w:pStyle w:val="Normal"/>
+        <w:numPr>
+          <w:ilvl w:val="0"/>
+          <w:numId w:val="3"/>
+        </w:numPr>
         <w:rPr/>
       </w:pPr>
       <w:r>
         <w:rPr/>
         <w:drawing>
           <wp:inline distT="0" distB="0" distL="0" distR="0">
-            <wp:extent cx="1113155" cy="430530"/>
+            <wp:extent cx="291465" cy="191135"/>
             <wp:effectExtent l="0" t="0" r="0" b="0"/>
-            <wp:docPr id="13" name="Image8" descr=""/>
+            <wp:docPr id="13" name="Image7" descr=""/>
             <wp:cNvGraphicFramePr>
               <a:graphicFrameLocks xmlns:a="http://schemas.openxmlformats.org/drawingml/2006/main" noChangeAspect="1"/>
             </wp:cNvGraphicFramePr>
@@ -11964,13 +12306,71 @@
               <a:graphicData uri="http://schemas.openxmlformats.org/drawingml/2006/picture">
                 <pic:pic xmlns:pic="http://schemas.openxmlformats.org/drawingml/2006/picture">
                   <pic:nvPicPr>
-                    <pic:cNvPr id="13" name="Image8" descr=""/>
+                    <pic:cNvPr id="13" name="Image7" descr=""/>
                     <pic:cNvPicPr>
                       <a:picLocks noChangeAspect="1" noChangeArrowheads="1"/>
                     </pic:cNvPicPr>
                   </pic:nvPicPr>
                   <pic:blipFill>
                     <a:blip r:embed="rId14"/>
+                    <a:srcRect l="-123" t="-188" r="-123" b="-188"/>
+                    <a:stretch>
+                      <a:fillRect/>
+                    </a:stretch>
+                  </pic:blipFill>
+                  <pic:spPr bwMode="auto">
+                    <a:xfrm>
+                      <a:off x="0" y="0"/>
+                      <a:ext cx="291465" cy="191135"/>
+                    </a:xfrm>
+                    <a:prstGeom prst="rect">
+                      <a:avLst/>
+                    </a:prstGeom>
+                    <a:noFill/>
+                  </pic:spPr>
+                </pic:pic>
+              </a:graphicData>
+            </a:graphic>
+          </wp:inline>
+        </w:drawing>
+      </w:r>
+      <w:r>
+        <w:rPr>
+          <w:rFonts w:cs="Cambria"/>
+        </w:rPr>
+        <w:t xml:space="preserve"> </w:t>
+      </w:r>
+      <w:r>
+        <w:rPr/>
+        <w:t>is absolutely integrable over one period:</w:t>
+      </w:r>
+    </w:p>
+    <w:p>
+      <w:pPr>
+        <w:pStyle w:val="BodyText"/>
+        <w:rPr/>
+      </w:pPr>
+      <w:r>
+        <w:rPr/>
+        <w:drawing>
+          <wp:inline distT="0" distB="0" distL="0" distR="0">
+            <wp:extent cx="1113155" cy="430530"/>
+            <wp:effectExtent l="0" t="0" r="0" b="0"/>
+            <wp:docPr id="14" name="Image8" descr=""/>
+            <wp:cNvGraphicFramePr>
+              <a:graphicFrameLocks xmlns:a="http://schemas.openxmlformats.org/drawingml/2006/main" noChangeAspect="1"/>
+            </wp:cNvGraphicFramePr>
+            <a:graphic xmlns:a="http://schemas.openxmlformats.org/drawingml/2006/main">
+              <a:graphicData uri="http://schemas.openxmlformats.org/drawingml/2006/picture">
+                <pic:pic xmlns:pic="http://schemas.openxmlformats.org/drawingml/2006/picture">
+                  <pic:nvPicPr>
+                    <pic:cNvPr id="14" name="Image8" descr=""/>
+                    <pic:cNvPicPr>
+                      <a:picLocks noChangeAspect="1" noChangeArrowheads="1"/>
+                    </pic:cNvPicPr>
+                  </pic:nvPicPr>
+                  <pic:blipFill>
+                    <a:blip r:embed="rId15"/>
                     <a:srcRect l="-32" t="-83" r="-32" b="-83"/>
                     <a:stretch>
                       <a:fillRect/>
@@ -12032,7 +12432,7 @@
           <wp:inline distT="0" distB="0" distL="0" distR="0">
             <wp:extent cx="291465" cy="191135"/>
             <wp:effectExtent l="0" t="0" r="0" b="0"/>
-            <wp:docPr id="14" name="Image9" descr=""/>
+            <wp:docPr id="15" name="Image9" descr=""/>
             <wp:cNvGraphicFramePr>
               <a:graphicFrameLocks xmlns:a="http://schemas.openxmlformats.org/drawingml/2006/main" noChangeAspect="1"/>
             </wp:cNvGraphicFramePr>
@@ -12040,13 +12440,13 @@
               <a:graphicData uri="http://schemas.openxmlformats.org/drawingml/2006/picture">
                 <pic:pic xmlns:pic="http://schemas.openxmlformats.org/drawingml/2006/picture">
                   <pic:nvPicPr>
-                    <pic:cNvPr id="14" name="Image9" descr=""/>
+                    <pic:cNvPr id="15" name="Image9" descr=""/>
                     <pic:cNvPicPr>
                       <a:picLocks noChangeAspect="1" noChangeArrowheads="1"/>
                     </pic:cNvPicPr>
                   </pic:nvPicPr>
                   <pic:blipFill>
-                    <a:blip r:embed="rId15"/>
+                    <a:blip r:embed="rId16"/>
                     <a:srcRect l="-123" t="-188" r="-123" b="-188"/>
                     <a:stretch>
                       <a:fillRect/>
@@ -12078,7 +12478,7 @@
           <wp:inline distT="0" distB="0" distL="0" distR="0">
             <wp:extent cx="530860" cy="191135"/>
             <wp:effectExtent l="0" t="0" r="0" b="0"/>
-            <wp:docPr id="15" name="Image10" descr=""/>
+            <wp:docPr id="16" name="Image10" descr=""/>
             <wp:cNvGraphicFramePr>
               <a:graphicFrameLocks xmlns:a="http://schemas.openxmlformats.org/drawingml/2006/main" noChangeAspect="1"/>
             </wp:cNvGraphicFramePr>
@@ -12086,13 +12486,13 @@
               <a:graphicData uri="http://schemas.openxmlformats.org/drawingml/2006/picture">
                 <pic:pic xmlns:pic="http://schemas.openxmlformats.org/drawingml/2006/picture">
                   <pic:nvPicPr>
-                    <pic:cNvPr id="15" name="Image10" descr=""/>
+                    <pic:cNvPr id="16" name="Image10" descr=""/>
                     <pic:cNvPicPr>
                       <a:picLocks noChangeAspect="1" noChangeArrowheads="1"/>
                     </pic:cNvPicPr>
                   </pic:nvPicPr>
                   <pic:blipFill>
-                    <a:blip r:embed="rId16"/>
+                    <a:blip r:embed="rId17"/>
                     <a:srcRect l="-67" t="-188" r="-67" b="-188"/>
                     <a:stretch>
                       <a:fillRect/>
@@ -12130,7 +12530,7 @@
           <wp:inline distT="0" distB="0" distL="0" distR="0">
             <wp:extent cx="2708275" cy="425450"/>
             <wp:effectExtent l="0" t="0" r="0" b="0"/>
-            <wp:docPr id="16" name="Image11" descr=""/>
+            <wp:docPr id="17" name="Image11" descr=""/>
             <wp:cNvGraphicFramePr>
               <a:graphicFrameLocks xmlns:a="http://schemas.openxmlformats.org/drawingml/2006/main" noChangeAspect="1"/>
             </wp:cNvGraphicFramePr>
@@ -12138,13 +12538,13 @@
               <a:graphicData uri="http://schemas.openxmlformats.org/drawingml/2006/picture">
                 <pic:pic xmlns:pic="http://schemas.openxmlformats.org/drawingml/2006/picture">
                   <pic:nvPicPr>
-                    <pic:cNvPr id="16" name="Image11" descr=""/>
+                    <pic:cNvPr id="17" name="Image11" descr=""/>
                     <pic:cNvPicPr>
                       <a:picLocks noChangeAspect="1" noChangeArrowheads="1"/>
                     </pic:cNvPicPr>
                   </pic:nvPicPr>
                   <pic:blipFill>
-                    <a:blip r:embed="rId17"/>
+                    <a:blip r:embed="rId18"/>
                     <a:srcRect l="-13" t="-84" r="-13" b="-84"/>
                     <a:stretch>
                       <a:fillRect/>
@@ -12188,7 +12588,7 @@
           <wp:inline distT="0" distB="0" distL="0" distR="0">
             <wp:extent cx="2615565" cy="424815"/>
             <wp:effectExtent l="0" t="0" r="0" b="0"/>
-            <wp:docPr id="17" name="Image12" descr=""/>
+            <wp:docPr id="18" name="Image12" descr=""/>
             <wp:cNvGraphicFramePr>
               <a:graphicFrameLocks xmlns:a="http://schemas.openxmlformats.org/drawingml/2006/main" noChangeAspect="1"/>
             </wp:cNvGraphicFramePr>
@@ -12196,13 +12596,13 @@
               <a:graphicData uri="http://schemas.openxmlformats.org/drawingml/2006/picture">
                 <pic:pic xmlns:pic="http://schemas.openxmlformats.org/drawingml/2006/picture">
                   <pic:nvPicPr>
-                    <pic:cNvPr id="17" name="Image12" descr=""/>
+                    <pic:cNvPr id="18" name="Image12" descr=""/>
                     <pic:cNvPicPr>
                       <a:picLocks noChangeAspect="1" noChangeArrowheads="1"/>
                     </pic:cNvPicPr>
                   </pic:nvPicPr>
                   <pic:blipFill>
-                    <a:blip r:embed="rId18"/>
+                    <a:blip r:embed="rId19"/>
                     <a:srcRect l="-14" t="-85" r="-14" b="-85"/>
                     <a:stretch>
                       <a:fillRect/>
@@ -12240,7 +12640,7 @@
           <wp:inline distT="0" distB="0" distL="0" distR="0">
             <wp:extent cx="291465" cy="191135"/>
             <wp:effectExtent l="0" t="0" r="0" b="0"/>
-            <wp:docPr id="18" name="Image13" descr=""/>
+            <wp:docPr id="19" name="Image13" descr=""/>
             <wp:cNvGraphicFramePr>
               <a:graphicFrameLocks xmlns:a="http://schemas.openxmlformats.org/drawingml/2006/main" noChangeAspect="1"/>
             </wp:cNvGraphicFramePr>
@@ -12248,13 +12648,13 @@
               <a:graphicData uri="http://schemas.openxmlformats.org/drawingml/2006/picture">
                 <pic:pic xmlns:pic="http://schemas.openxmlformats.org/drawingml/2006/picture">
                   <pic:nvPicPr>
-                    <pic:cNvPr id="18" name="Image13" descr=""/>
+                    <pic:cNvPr id="19" name="Image13" descr=""/>
                     <pic:cNvPicPr>
                       <a:picLocks noChangeAspect="1" noChangeArrowheads="1"/>
                     </pic:cNvPicPr>
                   </pic:nvPicPr>
                   <pic:blipFill>
-                    <a:blip r:embed="rId19"/>
+                    <a:blip r:embed="rId20"/>
                     <a:srcRect l="-123" t="-188" r="-123" b="-188"/>
                     <a:stretch>
                       <a:fillRect/>
@@ -12321,7 +12721,7 @@
           <wp:inline distT="0" distB="0" distL="0" distR="0">
             <wp:extent cx="861060" cy="191135"/>
             <wp:effectExtent l="0" t="0" r="0" b="0"/>
-            <wp:docPr id="19" name="Image14" descr=""/>
+            <wp:docPr id="20" name="Image14" descr=""/>
             <wp:cNvGraphicFramePr>
               <a:graphicFrameLocks xmlns:a="http://schemas.openxmlformats.org/drawingml/2006/main" noChangeAspect="1"/>
             </wp:cNvGraphicFramePr>
@@ -12329,13 +12729,13 @@
               <a:graphicData uri="http://schemas.openxmlformats.org/drawingml/2006/picture">
                 <pic:pic xmlns:pic="http://schemas.openxmlformats.org/drawingml/2006/picture">
                   <pic:nvPicPr>
-                    <pic:cNvPr id="19" name="Image14" descr=""/>
+                    <pic:cNvPr id="20" name="Image14" descr=""/>
                     <pic:cNvPicPr>
                       <a:picLocks noChangeAspect="1" noChangeArrowheads="1"/>
                     </pic:cNvPicPr>
                   </pic:nvPicPr>
                   <pic:blipFill>
-                    <a:blip r:embed="rId20"/>
+                    <a:blip r:embed="rId21"/>
                     <a:srcRect l="-42" t="-188" r="-42" b="-188"/>
                     <a:stretch>
                       <a:fillRect/>
@@ -12388,7 +12788,7 @@
           <wp:inline distT="0" distB="0" distL="0" distR="0">
             <wp:extent cx="974725" cy="191135"/>
             <wp:effectExtent l="0" t="0" r="0" b="0"/>
-            <wp:docPr id="20" name="Image15" descr=""/>
+            <wp:docPr id="21" name="Image15" descr=""/>
             <wp:cNvGraphicFramePr>
               <a:graphicFrameLocks xmlns:a="http://schemas.openxmlformats.org/drawingml/2006/main" noChangeAspect="1"/>
             </wp:cNvGraphicFramePr>
@@ -12396,13 +12796,13 @@
               <a:graphicData uri="http://schemas.openxmlformats.org/drawingml/2006/picture">
                 <pic:pic xmlns:pic="http://schemas.openxmlformats.org/drawingml/2006/picture">
                   <pic:nvPicPr>
-                    <pic:cNvPr id="20" name="Image15" descr=""/>
+                    <pic:cNvPr id="21" name="Image15" descr=""/>
                     <pic:cNvPicPr>
                       <a:picLocks noChangeAspect="1" noChangeArrowheads="1"/>
                     </pic:cNvPicPr>
                   </pic:nvPicPr>
                   <pic:blipFill>
-                    <a:blip r:embed="rId21"/>
+                    <a:blip r:embed="rId22"/>
                     <a:srcRect l="-37" t="-188" r="-37" b="-188"/>
                     <a:stretch>
                       <a:fillRect/>
@@ -12468,7 +12868,7 @@
           <wp:inline distT="0" distB="0" distL="0" distR="0">
             <wp:extent cx="291465" cy="191135"/>
             <wp:effectExtent l="0" t="0" r="0" b="0"/>
-            <wp:docPr id="21" name="Image16" descr=""/>
+            <wp:docPr id="22" name="Image16" descr=""/>
             <wp:cNvGraphicFramePr>
               <a:graphicFrameLocks xmlns:a="http://schemas.openxmlformats.org/drawingml/2006/main" noChangeAspect="1"/>
             </wp:cNvGraphicFramePr>
@@ -12476,13 +12876,13 @@
               <a:graphicData uri="http://schemas.openxmlformats.org/drawingml/2006/picture">
                 <pic:pic xmlns:pic="http://schemas.openxmlformats.org/drawingml/2006/picture">
                   <pic:nvPicPr>
-                    <pic:cNvPr id="21" name="Image16" descr=""/>
+                    <pic:cNvPr id="22" name="Image16" descr=""/>
                     <pic:cNvPicPr>
                       <a:picLocks noChangeAspect="1" noChangeArrowheads="1"/>
                     </pic:cNvPicPr>
                   </pic:nvPicPr>
                   <pic:blipFill>
-                    <a:blip r:embed="rId22"/>
+                    <a:blip r:embed="rId23"/>
                     <a:srcRect l="-123" t="-188" r="-123" b="-188"/>
                     <a:stretch>
                       <a:fillRect/>
@@ -12514,7 +12914,7 @@
           <wp:inline distT="0" distB="0" distL="0" distR="0">
             <wp:extent cx="575945" cy="191135"/>
             <wp:effectExtent l="0" t="0" r="0" b="0"/>
-            <wp:docPr id="22" name="Image17" descr=""/>
+            <wp:docPr id="23" name="Image17" descr=""/>
             <wp:cNvGraphicFramePr>
               <a:graphicFrameLocks xmlns:a="http://schemas.openxmlformats.org/drawingml/2006/main" noChangeAspect="1"/>
             </wp:cNvGraphicFramePr>
@@ -12522,13 +12922,13 @@
               <a:graphicData uri="http://schemas.openxmlformats.org/drawingml/2006/picture">
                 <pic:pic xmlns:pic="http://schemas.openxmlformats.org/drawingml/2006/picture">
                   <pic:nvPicPr>
-                    <pic:cNvPr id="22" name="Image17" descr=""/>
+                    <pic:cNvPr id="23" name="Image17" descr=""/>
                     <pic:cNvPicPr>
                       <a:picLocks noChangeAspect="1" noChangeArrowheads="1"/>
                     </pic:cNvPicPr>
                   </pic:nvPicPr>
                   <pic:blipFill>
-                    <a:blip r:embed="rId23"/>
+                    <a:blip r:embed="rId24"/>
                     <a:srcRect l="-62" t="-188" r="-62" b="-188"/>
                     <a:stretch>
                       <a:fillRect/>
@@ -12576,7 +12976,7 @@
           <wp:inline distT="0" distB="0" distL="0" distR="0">
             <wp:extent cx="2822575" cy="430530"/>
             <wp:effectExtent l="0" t="0" r="0" b="0"/>
-            <wp:docPr id="23" name="Image18" descr=""/>
+            <wp:docPr id="24" name="Image18" descr=""/>
             <wp:cNvGraphicFramePr>
               <a:graphicFrameLocks xmlns:a="http://schemas.openxmlformats.org/drawingml/2006/main" noChangeAspect="1"/>
             </wp:cNvGraphicFramePr>
@@ -12584,13 +12984,13 @@
               <a:graphicData uri="http://schemas.openxmlformats.org/drawingml/2006/picture">
                 <pic:pic xmlns:pic="http://schemas.openxmlformats.org/drawingml/2006/picture">
                   <pic:nvPicPr>
-                    <pic:cNvPr id="23" name="Image18" descr=""/>
+                    <pic:cNvPr id="24" name="Image18" descr=""/>
                     <pic:cNvPicPr>
                       <a:picLocks noChangeAspect="1" noChangeArrowheads="1"/>
                     </pic:cNvPicPr>
                   </pic:nvPicPr>
                   <pic:blipFill>
-                    <a:blip r:embed="rId24"/>
+                    <a:blip r:embed="rId25"/>
                     <a:srcRect l="-13" t="-83" r="-13" b="-83"/>
                     <a:stretch>
                       <a:fillRect/>
@@ -12628,7 +13028,7 @@
           <wp:inline distT="0" distB="0" distL="0" distR="0">
             <wp:extent cx="291465" cy="191135"/>
             <wp:effectExtent l="0" t="0" r="0" b="0"/>
-            <wp:docPr id="24" name="Image19" descr=""/>
+            <wp:docPr id="25" name="Image19" descr=""/>
             <wp:cNvGraphicFramePr>
               <a:graphicFrameLocks xmlns:a="http://schemas.openxmlformats.org/drawingml/2006/main" noChangeAspect="1"/>
             </wp:cNvGraphicFramePr>
@@ -12636,13 +13036,13 @@
               <a:graphicData uri="http://schemas.openxmlformats.org/drawingml/2006/picture">
                 <pic:pic xmlns:pic="http://schemas.openxmlformats.org/drawingml/2006/picture">
                   <pic:nvPicPr>
-                    <pic:cNvPr id="24" name="Image19" descr=""/>
+                    <pic:cNvPr id="25" name="Image19" descr=""/>
                     <pic:cNvPicPr>
                       <a:picLocks noChangeAspect="1" noChangeArrowheads="1"/>
                     </pic:cNvPicPr>
                   </pic:nvPicPr>
                   <pic:blipFill>
-                    <a:blip r:embed="rId25"/>
+                    <a:blip r:embed="rId26"/>
                     <a:srcRect l="-123" t="-188" r="-123" b="-188"/>
                     <a:stretch>
                       <a:fillRect/>
@@ -12680,7 +13080,7 @@
           <wp:inline distT="0" distB="0" distL="0" distR="0">
             <wp:extent cx="1892300" cy="527050"/>
             <wp:effectExtent l="0" t="0" r="0" b="0"/>
-            <wp:docPr id="25" name="Image20" descr=""/>
+            <wp:docPr id="26" name="Image20" descr=""/>
             <wp:cNvGraphicFramePr>
               <a:graphicFrameLocks xmlns:a="http://schemas.openxmlformats.org/drawingml/2006/main" noChangeAspect="1"/>
             </wp:cNvGraphicFramePr>
@@ -12688,13 +13088,13 @@
               <a:graphicData uri="http://schemas.openxmlformats.org/drawingml/2006/picture">
                 <pic:pic xmlns:pic="http://schemas.openxmlformats.org/drawingml/2006/picture">
                   <pic:nvPicPr>
-                    <pic:cNvPr id="25" name="Image20" descr=""/>
+                    <pic:cNvPr id="26" name="Image20" descr=""/>
                     <pic:cNvPicPr>
                       <a:picLocks noChangeAspect="1" noChangeArrowheads="1"/>
                     </pic:cNvPicPr>
                   </pic:nvPicPr>
                   <pic:blipFill>
-                    <a:blip r:embed="rId26"/>
+                    <a:blip r:embed="rId27"/>
                     <a:srcRect l="-19" t="-68" r="-19" b="-68"/>
                     <a:stretch>
                       <a:fillRect/>
@@ -12732,7 +13132,7 @@
           <wp:inline distT="0" distB="0" distL="0" distR="0">
             <wp:extent cx="965835" cy="191135"/>
             <wp:effectExtent l="0" t="0" r="0" b="0"/>
-            <wp:docPr id="26" name="Image21" descr=""/>
+            <wp:docPr id="27" name="Image21" descr=""/>
             <wp:cNvGraphicFramePr>
               <a:graphicFrameLocks xmlns:a="http://schemas.openxmlformats.org/drawingml/2006/main" noChangeAspect="1"/>
             </wp:cNvGraphicFramePr>
@@ -12740,13 +13140,13 @@
               <a:graphicData uri="http://schemas.openxmlformats.org/drawingml/2006/picture">
                 <pic:pic xmlns:pic="http://schemas.openxmlformats.org/drawingml/2006/picture">
                   <pic:nvPicPr>
-                    <pic:cNvPr id="26" name="Image21" descr=""/>
+                    <pic:cNvPr id="27" name="Image21" descr=""/>
                     <pic:cNvPicPr>
                       <a:picLocks noChangeAspect="1" noChangeArrowheads="1"/>
                     </pic:cNvPicPr>
                   </pic:nvPicPr>
                   <pic:blipFill>
-                    <a:blip r:embed="rId27"/>
+                    <a:blip r:embed="rId28"/>
                     <a:srcRect l="-37" t="-188" r="-37" b="-188"/>
                     <a:stretch>
                       <a:fillRect/>
@@ -12802,7 +13202,7 @@
           <wp:inline distT="0" distB="0" distL="0" distR="0">
             <wp:extent cx="291465" cy="191135"/>
             <wp:effectExtent l="0" t="0" r="0" b="0"/>
-            <wp:docPr id="27" name="Image22" descr=""/>
+            <wp:docPr id="28" name="Image22" descr=""/>
             <wp:cNvGraphicFramePr>
               <a:graphicFrameLocks xmlns:a="http://schemas.openxmlformats.org/drawingml/2006/main" noChangeAspect="1"/>
             </wp:cNvGraphicFramePr>
@@ -12810,13 +13210,13 @@
               <a:graphicData uri="http://schemas.openxmlformats.org/drawingml/2006/picture">
                 <pic:pic xmlns:pic="http://schemas.openxmlformats.org/drawingml/2006/picture">
                   <pic:nvPicPr>
-                    <pic:cNvPr id="27" name="Image22" descr=""/>
+                    <pic:cNvPr id="28" name="Image22" descr=""/>
                     <pic:cNvPicPr>
                       <a:picLocks noChangeAspect="1" noChangeArrowheads="1"/>
                     </pic:cNvPicPr>
                   </pic:nvPicPr>
                   <pic:blipFill>
-                    <a:blip r:embed="rId28"/>
+                    <a:blip r:embed="rId29"/>
                     <a:srcRect l="-123" t="-188" r="-123" b="-188"/>
                     <a:stretch>
                       <a:fillRect/>
@@ -12848,7 +13248,7 @@
           <wp:inline distT="0" distB="0" distL="0" distR="0">
             <wp:extent cx="575945" cy="191135"/>
             <wp:effectExtent l="0" t="0" r="0" b="0"/>
-            <wp:docPr id="28" name="Image23" descr=""/>
+            <wp:docPr id="29" name="Image23" descr=""/>
             <wp:cNvGraphicFramePr>
               <a:graphicFrameLocks xmlns:a="http://schemas.openxmlformats.org/drawingml/2006/main" noChangeAspect="1"/>
             </wp:cNvGraphicFramePr>
@@ -12856,13 +13256,13 @@
               <a:graphicData uri="http://schemas.openxmlformats.org/drawingml/2006/picture">
                 <pic:pic xmlns:pic="http://schemas.openxmlformats.org/drawingml/2006/picture">
                   <pic:nvPicPr>
-                    <pic:cNvPr id="28" name="Image23" descr=""/>
+                    <pic:cNvPr id="29" name="Image23" descr=""/>
                     <pic:cNvPicPr>
                       <a:picLocks noChangeAspect="1" noChangeArrowheads="1"/>
                     </pic:cNvPicPr>
                   </pic:nvPicPr>
                   <pic:blipFill>
-                    <a:blip r:embed="rId29"/>
+                    <a:blip r:embed="rId30"/>
                     <a:srcRect l="-62" t="-188" r="-62" b="-188"/>
                     <a:stretch>
                       <a:fillRect/>
@@ -12910,7 +13310,7 @@
           <wp:inline distT="0" distB="0" distL="0" distR="0">
             <wp:extent cx="2842895" cy="430530"/>
             <wp:effectExtent l="0" t="0" r="0" b="0"/>
-            <wp:docPr id="29" name="Image24" descr=""/>
+            <wp:docPr id="30" name="Image24" descr=""/>
             <wp:cNvGraphicFramePr>
               <a:graphicFrameLocks xmlns:a="http://schemas.openxmlformats.org/drawingml/2006/main" noChangeAspect="1"/>
             </wp:cNvGraphicFramePr>
@@ -12918,13 +13318,13 @@
               <a:graphicData uri="http://schemas.openxmlformats.org/drawingml/2006/picture">
                 <pic:pic xmlns:pic="http://schemas.openxmlformats.org/drawingml/2006/picture">
                   <pic:nvPicPr>
-                    <pic:cNvPr id="29" name="Image24" descr=""/>
+                    <pic:cNvPr id="30" name="Image24" descr=""/>
                     <pic:cNvPicPr>
                       <a:picLocks noChangeAspect="1" noChangeArrowheads="1"/>
                     </pic:cNvPicPr>
                   </pic:nvPicPr>
                   <pic:blipFill>
-                    <a:blip r:embed="rId30"/>
+                    <a:blip r:embed="rId31"/>
                     <a:srcRect l="-13" t="-83" r="-13" b="-83"/>
                     <a:stretch>
                       <a:fillRect/>
@@ -12962,7 +13362,7 @@
           <wp:inline distT="0" distB="0" distL="0" distR="0">
             <wp:extent cx="291465" cy="191135"/>
             <wp:effectExtent l="0" t="0" r="0" b="0"/>
-            <wp:docPr id="30" name="Image25" descr=""/>
+            <wp:docPr id="31" name="Image25" descr=""/>
             <wp:cNvGraphicFramePr>
               <a:graphicFrameLocks xmlns:a="http://schemas.openxmlformats.org/drawingml/2006/main" noChangeAspect="1"/>
             </wp:cNvGraphicFramePr>
@@ -12970,13 +13370,13 @@
               <a:graphicData uri="http://schemas.openxmlformats.org/drawingml/2006/picture">
                 <pic:pic xmlns:pic="http://schemas.openxmlformats.org/drawingml/2006/picture">
                   <pic:nvPicPr>
-                    <pic:cNvPr id="30" name="Image25" descr=""/>
+                    <pic:cNvPr id="31" name="Image25" descr=""/>
                     <pic:cNvPicPr>
                       <a:picLocks noChangeAspect="1" noChangeArrowheads="1"/>
                     </pic:cNvPicPr>
                   </pic:nvPicPr>
                   <pic:blipFill>
-                    <a:blip r:embed="rId31"/>
+                    <a:blip r:embed="rId32"/>
                     <a:srcRect l="-123" t="-188" r="-123" b="-188"/>
                     <a:stretch>
                       <a:fillRect/>
@@ -13014,7 +13414,7 @@
           <wp:inline distT="0" distB="0" distL="0" distR="0">
             <wp:extent cx="2573020" cy="527050"/>
             <wp:effectExtent l="0" t="0" r="0" b="0"/>
-            <wp:docPr id="31" name="Image26" descr=""/>
+            <wp:docPr id="32" name="Image26" descr=""/>
             <wp:cNvGraphicFramePr>
               <a:graphicFrameLocks xmlns:a="http://schemas.openxmlformats.org/drawingml/2006/main" noChangeAspect="1"/>
             </wp:cNvGraphicFramePr>
@@ -13022,13 +13422,13 @@
               <a:graphicData uri="http://schemas.openxmlformats.org/drawingml/2006/picture">
                 <pic:pic xmlns:pic="http://schemas.openxmlformats.org/drawingml/2006/picture">
                   <pic:nvPicPr>
-                    <pic:cNvPr id="31" name="Image26" descr=""/>
+                    <pic:cNvPr id="32" name="Image26" descr=""/>
                     <pic:cNvPicPr>
                       <a:picLocks noChangeAspect="1" noChangeArrowheads="1"/>
                     </pic:cNvPicPr>
                   </pic:nvPicPr>
                   <pic:blipFill>
-                    <a:blip r:embed="rId32"/>
+                    <a:blip r:embed="rId33"/>
                     <a:srcRect l="-14" t="-68" r="-14" b="-68"/>
                     <a:stretch>
                       <a:fillRect/>
@@ -13080,7 +13480,7 @@
           <wp:inline distT="0" distB="0" distL="0" distR="0">
             <wp:extent cx="291465" cy="191135"/>
             <wp:effectExtent l="0" t="0" r="0" b="0"/>
-            <wp:docPr id="32" name="Image27" descr=""/>
+            <wp:docPr id="33" name="Image27" descr=""/>
             <wp:cNvGraphicFramePr>
               <a:graphicFrameLocks xmlns:a="http://schemas.openxmlformats.org/drawingml/2006/main" noChangeAspect="1"/>
             </wp:cNvGraphicFramePr>
@@ -13088,13 +13488,13 @@
               <a:graphicData uri="http://schemas.openxmlformats.org/drawingml/2006/picture">
                 <pic:pic xmlns:pic="http://schemas.openxmlformats.org/drawingml/2006/picture">
                   <pic:nvPicPr>
-                    <pic:cNvPr id="32" name="Image27" descr=""/>
+                    <pic:cNvPr id="33" name="Image27" descr=""/>
                     <pic:cNvPicPr>
                       <a:picLocks noChangeAspect="1" noChangeArrowheads="1"/>
                     </pic:cNvPicPr>
                   </pic:nvPicPr>
                   <pic:blipFill>
-                    <a:blip r:embed="rId33"/>
+                    <a:blip r:embed="rId34"/>
                     <a:srcRect l="-123" t="-188" r="-123" b="-188"/>
                     <a:stretch>
                       <a:fillRect/>
@@ -13126,7 +13526,7 @@
           <wp:inline distT="0" distB="0" distL="0" distR="0">
             <wp:extent cx="346710" cy="191135"/>
             <wp:effectExtent l="0" t="0" r="0" b="0"/>
-            <wp:docPr id="33" name="Image28" descr=""/>
+            <wp:docPr id="34" name="Image28" descr=""/>
             <wp:cNvGraphicFramePr>
               <a:graphicFrameLocks xmlns:a="http://schemas.openxmlformats.org/drawingml/2006/main" noChangeAspect="1"/>
             </wp:cNvGraphicFramePr>
@@ -13134,13 +13534,13 @@
               <a:graphicData uri="http://schemas.openxmlformats.org/drawingml/2006/picture">
                 <pic:pic xmlns:pic="http://schemas.openxmlformats.org/drawingml/2006/picture">
                   <pic:nvPicPr>
-                    <pic:cNvPr id="33" name="Image28" descr=""/>
+                    <pic:cNvPr id="34" name="Image28" descr=""/>
                     <pic:cNvPicPr>
                       <a:picLocks noChangeAspect="1" noChangeArrowheads="1"/>
                     </pic:cNvPicPr>
                   </pic:nvPicPr>
                   <pic:blipFill>
-                    <a:blip r:embed="rId34"/>
+                    <a:blip r:embed="rId35"/>
                     <a:srcRect l="-104" t="-188" r="-104" b="-188"/>
                     <a:stretch>
                       <a:fillRect/>
@@ -13188,7 +13588,7 @@
           <wp:inline distT="0" distB="0" distL="0" distR="0">
             <wp:extent cx="2012950" cy="568325"/>
             <wp:effectExtent l="0" t="0" r="0" b="0"/>
-            <wp:docPr id="34" name="Image29" descr=""/>
+            <wp:docPr id="35" name="Image29" descr=""/>
             <wp:cNvGraphicFramePr>
               <a:graphicFrameLocks xmlns:a="http://schemas.openxmlformats.org/drawingml/2006/main" noChangeAspect="1"/>
             </wp:cNvGraphicFramePr>
@@ -13196,13 +13596,13 @@
               <a:graphicData uri="http://schemas.openxmlformats.org/drawingml/2006/picture">
                 <pic:pic xmlns:pic="http://schemas.openxmlformats.org/drawingml/2006/picture">
                   <pic:nvPicPr>
-                    <pic:cNvPr id="34" name="Image29" descr=""/>
+                    <pic:cNvPr id="35" name="Image29" descr=""/>
                     <pic:cNvPicPr>
                       <a:picLocks noChangeAspect="1" noChangeArrowheads="1"/>
                     </pic:cNvPicPr>
                   </pic:nvPicPr>
                   <pic:blipFill>
-                    <a:blip r:embed="rId35"/>
+                    <a:blip r:embed="rId36"/>
                     <a:srcRect l="-18" t="-63" r="-18" b="-63"/>
                     <a:stretch>
                       <a:fillRect/>
@@ -13246,7 +13646,7 @@
           <wp:inline distT="0" distB="0" distL="0" distR="0">
             <wp:extent cx="2019300" cy="568325"/>
             <wp:effectExtent l="0" t="0" r="0" b="0"/>
-            <wp:docPr id="35" name="Image30" descr=""/>
+            <wp:docPr id="36" name="Image30" descr=""/>
             <wp:cNvGraphicFramePr>
               <a:graphicFrameLocks xmlns:a="http://schemas.openxmlformats.org/drawingml/2006/main" noChangeAspect="1"/>
             </wp:cNvGraphicFramePr>
@@ -13254,13 +13654,13 @@
               <a:graphicData uri="http://schemas.openxmlformats.org/drawingml/2006/picture">
                 <pic:pic xmlns:pic="http://schemas.openxmlformats.org/drawingml/2006/picture">
                   <pic:nvPicPr>
-                    <pic:cNvPr id="35" name="Image30" descr=""/>
+                    <pic:cNvPr id="36" name="Image30" descr=""/>
                     <pic:cNvPicPr>
                       <a:picLocks noChangeAspect="1" noChangeArrowheads="1"/>
                     </pic:cNvPicPr>
                   </pic:nvPicPr>
                   <pic:blipFill>
-                    <a:blip r:embed="rId36"/>
+                    <a:blip r:embed="rId37"/>
                     <a:srcRect l="-18" t="-63" r="-18" b="-63"/>
                     <a:stretch>
                       <a:fillRect/>
@@ -13312,7 +13712,7 @@
           <wp:inline distT="0" distB="0" distL="0" distR="0">
             <wp:extent cx="291465" cy="191135"/>
             <wp:effectExtent l="0" t="0" r="0" b="0"/>
-            <wp:docPr id="36" name="Image31" descr=""/>
+            <wp:docPr id="37" name="Image31" descr=""/>
             <wp:cNvGraphicFramePr>
               <a:graphicFrameLocks xmlns:a="http://schemas.openxmlformats.org/drawingml/2006/main" noChangeAspect="1"/>
             </wp:cNvGraphicFramePr>
@@ -13320,13 +13720,13 @@
               <a:graphicData uri="http://schemas.openxmlformats.org/drawingml/2006/picture">
                 <pic:pic xmlns:pic="http://schemas.openxmlformats.org/drawingml/2006/picture">
                   <pic:nvPicPr>
-                    <pic:cNvPr id="36" name="Image31" descr=""/>
+                    <pic:cNvPr id="37" name="Image31" descr=""/>
                     <pic:cNvPicPr>
                       <a:picLocks noChangeAspect="1" noChangeArrowheads="1"/>
                     </pic:cNvPicPr>
                   </pic:nvPicPr>
                   <pic:blipFill>
-                    <a:blip r:embed="rId37"/>
+                    <a:blip r:embed="rId38"/>
                     <a:srcRect l="-123" t="-188" r="-123" b="-188"/>
                     <a:stretch>
                       <a:fillRect/>
@@ -13358,7 +13758,7 @@
           <wp:inline distT="0" distB="0" distL="0" distR="0">
             <wp:extent cx="346710" cy="191135"/>
             <wp:effectExtent l="0" t="0" r="0" b="0"/>
-            <wp:docPr id="37" name="Image32" descr=""/>
+            <wp:docPr id="38" name="Image32" descr=""/>
             <wp:cNvGraphicFramePr>
               <a:graphicFrameLocks xmlns:a="http://schemas.openxmlformats.org/drawingml/2006/main" noChangeAspect="1"/>
             </wp:cNvGraphicFramePr>
@@ -13366,13 +13766,13 @@
               <a:graphicData uri="http://schemas.openxmlformats.org/drawingml/2006/picture">
                 <pic:pic xmlns:pic="http://schemas.openxmlformats.org/drawingml/2006/picture">
                   <pic:nvPicPr>
-                    <pic:cNvPr id="37" name="Image32" descr=""/>
+                    <pic:cNvPr id="38" name="Image32" descr=""/>
                     <pic:cNvPicPr>
                       <a:picLocks noChangeAspect="1" noChangeArrowheads="1"/>
                     </pic:cNvPicPr>
                   </pic:nvPicPr>
                   <pic:blipFill>
-                    <a:blip r:embed="rId38"/>
+                    <a:blip r:embed="rId39"/>
                     <a:srcRect l="-104" t="-188" r="-104" b="-188"/>
                     <a:stretch>
                       <a:fillRect/>
@@ -13420,7 +13820,7 @@
           <wp:inline distT="0" distB="0" distL="0" distR="0">
             <wp:extent cx="2033270" cy="568325"/>
             <wp:effectExtent l="0" t="0" r="0" b="0"/>
-            <wp:docPr id="38" name="Image33" descr=""/>
+            <wp:docPr id="39" name="Image33" descr=""/>
             <wp:cNvGraphicFramePr>
               <a:graphicFrameLocks xmlns:a="http://schemas.openxmlformats.org/drawingml/2006/main" noChangeAspect="1"/>
             </wp:cNvGraphicFramePr>
@@ -13428,13 +13828,13 @@
               <a:graphicData uri="http://schemas.openxmlformats.org/drawingml/2006/picture">
                 <pic:pic xmlns:pic="http://schemas.openxmlformats.org/drawingml/2006/picture">
                   <pic:nvPicPr>
-                    <pic:cNvPr id="38" name="Image33" descr=""/>
+                    <pic:cNvPr id="39" name="Image33" descr=""/>
                     <pic:cNvPicPr>
                       <a:picLocks noChangeAspect="1" noChangeArrowheads="1"/>
                     </pic:cNvPicPr>
                   </pic:nvPicPr>
                   <pic:blipFill>
-                    <a:blip r:embed="rId39"/>
+                    <a:blip r:embed="rId40"/>
                     <a:srcRect l="-18" t="-63" r="-18" b="-63"/>
                     <a:stretch>
                       <a:fillRect/>
@@ -13478,7 +13878,7 @@
           <wp:inline distT="0" distB="0" distL="0" distR="0">
             <wp:extent cx="2039620" cy="568325"/>
             <wp:effectExtent l="0" t="0" r="0" b="0"/>
-            <wp:docPr id="39" name="Image34" descr=""/>
+            <wp:docPr id="40" name="Image34" descr=""/>
             <wp:cNvGraphicFramePr>
               <a:graphicFrameLocks xmlns:a="http://schemas.openxmlformats.org/drawingml/2006/main" noChangeAspect="1"/>
             </wp:cNvGraphicFramePr>
@@ -13486,13 +13886,13 @@
               <a:graphicData uri="http://schemas.openxmlformats.org/drawingml/2006/picture">
                 <pic:pic xmlns:pic="http://schemas.openxmlformats.org/drawingml/2006/picture">
                   <pic:nvPicPr>
-                    <pic:cNvPr id="39" name="Image34" descr=""/>
+                    <pic:cNvPr id="40" name="Image34" descr=""/>
                     <pic:cNvPicPr>
                       <a:picLocks noChangeAspect="1" noChangeArrowheads="1"/>
                     </pic:cNvPicPr>
                   </pic:nvPicPr>
                   <pic:blipFill>
-                    <a:blip r:embed="rId40"/>
+                    <a:blip r:embed="rId41"/>
                     <a:srcRect l="-18" t="-63" r="-18" b="-63"/>
                     <a:stretch>
                       <a:fillRect/>
@@ -13544,7 +13944,7 @@
           <wp:inline distT="0" distB="0" distL="0" distR="0">
             <wp:extent cx="291465" cy="191135"/>
             <wp:effectExtent l="0" t="0" r="0" b="0"/>
-            <wp:docPr id="40" name="Image35" descr=""/>
+            <wp:docPr id="41" name="Image35" descr=""/>
             <wp:cNvGraphicFramePr>
               <a:graphicFrameLocks xmlns:a="http://schemas.openxmlformats.org/drawingml/2006/main" noChangeAspect="1"/>
             </wp:cNvGraphicFramePr>
@@ -13552,13 +13952,13 @@
               <a:graphicData uri="http://schemas.openxmlformats.org/drawingml/2006/picture">
                 <pic:pic xmlns:pic="http://schemas.openxmlformats.org/drawingml/2006/picture">
                   <pic:nvPicPr>
-                    <pic:cNvPr id="40" name="Image35" descr=""/>
+                    <pic:cNvPr id="41" name="Image35" descr=""/>
                     <pic:cNvPicPr>
                       <a:picLocks noChangeAspect="1" noChangeArrowheads="1"/>
                     </pic:cNvPicPr>
                   </pic:nvPicPr>
                   <pic:blipFill>
-                    <a:blip r:embed="rId41"/>
+                    <a:blip r:embed="rId42"/>
                     <a:srcRect l="-123" t="-188" r="-123" b="-188"/>
                     <a:stretch>
                       <a:fillRect/>
@@ -13590,7 +13990,7 @@
           <wp:inline distT="0" distB="0" distL="0" distR="0">
             <wp:extent cx="816610" cy="191135"/>
             <wp:effectExtent l="0" t="0" r="0" b="0"/>
-            <wp:docPr id="41" name="Image36" descr=""/>
+            <wp:docPr id="42" name="Image36" descr=""/>
             <wp:cNvGraphicFramePr>
               <a:graphicFrameLocks xmlns:a="http://schemas.openxmlformats.org/drawingml/2006/main" noChangeAspect="1"/>
             </wp:cNvGraphicFramePr>
@@ -13598,13 +13998,13 @@
               <a:graphicData uri="http://schemas.openxmlformats.org/drawingml/2006/picture">
                 <pic:pic xmlns:pic="http://schemas.openxmlformats.org/drawingml/2006/picture">
                   <pic:nvPicPr>
-                    <pic:cNvPr id="41" name="Image36" descr=""/>
+                    <pic:cNvPr id="42" name="Image36" descr=""/>
                     <pic:cNvPicPr>
                       <a:picLocks noChangeAspect="1" noChangeArrowheads="1"/>
                     </pic:cNvPicPr>
                   </pic:nvPicPr>
                   <pic:blipFill>
-                    <a:blip r:embed="rId42"/>
+                    <a:blip r:embed="rId43"/>
                     <a:srcRect l="-44" t="-188" r="-44" b="-188"/>
                     <a:stretch>
                       <a:fillRect/>
@@ -13652,7 +14052,7 @@
           <wp:inline distT="0" distB="0" distL="0" distR="0">
             <wp:extent cx="1624965" cy="406400"/>
             <wp:effectExtent l="0" t="0" r="0" b="0"/>
-            <wp:docPr id="42" name="Image37" descr=""/>
+            <wp:docPr id="43" name="Image37" descr=""/>
             <wp:cNvGraphicFramePr>
               <a:graphicFrameLocks xmlns:a="http://schemas.openxmlformats.org/drawingml/2006/main" noChangeAspect="1"/>
             </wp:cNvGraphicFramePr>
@@ -13660,13 +14060,13 @@
               <a:graphicData uri="http://schemas.openxmlformats.org/drawingml/2006/picture">
                 <pic:pic xmlns:pic="http://schemas.openxmlformats.org/drawingml/2006/picture">
                   <pic:nvPicPr>
-                    <pic:cNvPr id="42" name="Image37" descr=""/>
+                    <pic:cNvPr id="43" name="Image37" descr=""/>
                     <pic:cNvPicPr>
                       <a:picLocks noChangeAspect="1" noChangeArrowheads="1"/>
                     </pic:cNvPicPr>
                   </pic:nvPicPr>
                   <pic:blipFill>
-                    <a:blip r:embed="rId43"/>
+                    <a:blip r:embed="rId44"/>
                     <a:srcRect l="-22" t="-88" r="-22" b="-88"/>
                     <a:stretch>
                       <a:fillRect/>
@@ -13710,7 +14110,7 @@
           <wp:inline distT="0" distB="0" distL="0" distR="0">
             <wp:extent cx="1748155" cy="406400"/>
             <wp:effectExtent l="0" t="0" r="0" b="0"/>
-            <wp:docPr id="43" name="Image38" descr=""/>
+            <wp:docPr id="44" name="Image38" descr=""/>
             <wp:cNvGraphicFramePr>
               <a:graphicFrameLocks xmlns:a="http://schemas.openxmlformats.org/drawingml/2006/main" noChangeAspect="1"/>
             </wp:cNvGraphicFramePr>
@@ -13718,13 +14118,13 @@
               <a:graphicData uri="http://schemas.openxmlformats.org/drawingml/2006/picture">
                 <pic:pic xmlns:pic="http://schemas.openxmlformats.org/drawingml/2006/picture">
                   <pic:nvPicPr>
-                    <pic:cNvPr id="43" name="Image38" descr=""/>
+                    <pic:cNvPr id="44" name="Image38" descr=""/>
                     <pic:cNvPicPr>
                       <a:picLocks noChangeAspect="1" noChangeArrowheads="1"/>
                     </pic:cNvPicPr>
                   </pic:nvPicPr>
                   <pic:blipFill>
-                    <a:blip r:embed="rId44"/>
+                    <a:blip r:embed="rId45"/>
                     <a:srcRect l="-21" t="-88" r="-21" b="-88"/>
                     <a:stretch>
                       <a:fillRect/>
@@ -13781,7 +14181,7 @@
           <wp:inline distT="0" distB="0" distL="0" distR="0">
             <wp:extent cx="2169795" cy="353695"/>
             <wp:effectExtent l="0" t="0" r="0" b="0"/>
-            <wp:docPr id="44" name="Image39" descr=""/>
+            <wp:docPr id="45" name="Image39" descr=""/>
             <wp:cNvGraphicFramePr>
               <a:graphicFrameLocks xmlns:a="http://schemas.openxmlformats.org/drawingml/2006/main" noChangeAspect="1"/>
             </wp:cNvGraphicFramePr>
@@ -13789,13 +14189,13 @@
               <a:graphicData uri="http://schemas.openxmlformats.org/drawingml/2006/picture">
                 <pic:pic xmlns:pic="http://schemas.openxmlformats.org/drawingml/2006/picture">
                   <pic:nvPicPr>
-                    <pic:cNvPr id="44" name="Image39" descr=""/>
+                    <pic:cNvPr id="45" name="Image39" descr=""/>
                     <pic:cNvPicPr>
                       <a:picLocks noChangeAspect="1" noChangeArrowheads="1"/>
                     </pic:cNvPicPr>
                   </pic:nvPicPr>
                   <pic:blipFill>
-                    <a:blip r:embed="rId45"/>
+                    <a:blip r:embed="rId46"/>
                     <a:srcRect l="-17" t="-101" r="-17" b="-101"/>
                     <a:stretch>
                       <a:fillRect/>
@@ -13839,7 +14239,7 @@
           <wp:inline distT="0" distB="0" distL="0" distR="0">
             <wp:extent cx="1671320" cy="406400"/>
             <wp:effectExtent l="0" t="0" r="0" b="0"/>
-            <wp:docPr id="45" name="Image40" descr=""/>
+            <wp:docPr id="46" name="Image40" descr=""/>
             <wp:cNvGraphicFramePr>
               <a:graphicFrameLocks xmlns:a="http://schemas.openxmlformats.org/drawingml/2006/main" noChangeAspect="1"/>
             </wp:cNvGraphicFramePr>
@@ -13847,13 +14247,13 @@
               <a:graphicData uri="http://schemas.openxmlformats.org/drawingml/2006/picture">
                 <pic:pic xmlns:pic="http://schemas.openxmlformats.org/drawingml/2006/picture">
                   <pic:nvPicPr>
-                    <pic:cNvPr id="45" name="Image40" descr=""/>
+                    <pic:cNvPr id="46" name="Image40" descr=""/>
                     <pic:cNvPicPr>
                       <a:picLocks noChangeAspect="1" noChangeArrowheads="1"/>
                     </pic:cNvPicPr>
                   </pic:nvPicPr>
                   <pic:blipFill>
-                    <a:blip r:embed="rId46"/>
+                    <a:blip r:embed="rId47"/>
                     <a:srcRect l="-22" t="-88" r="-22" b="-88"/>
                     <a:stretch>
                       <a:fillRect/>
@@ -13887,7 +14287,7 @@
           <wp:inline distT="0" distB="0" distL="0" distR="0">
             <wp:extent cx="2291715" cy="427990"/>
             <wp:effectExtent l="0" t="0" r="0" b="0"/>
-            <wp:docPr id="46" name="Image41" descr=""/>
+            <wp:docPr id="47" name="Image41" descr=""/>
             <wp:cNvGraphicFramePr>
               <a:graphicFrameLocks xmlns:a="http://schemas.openxmlformats.org/drawingml/2006/main" noChangeAspect="1"/>
             </wp:cNvGraphicFramePr>
@@ -13895,13 +14295,13 @@
               <a:graphicData uri="http://schemas.openxmlformats.org/drawingml/2006/picture">
                 <pic:pic xmlns:pic="http://schemas.openxmlformats.org/drawingml/2006/picture">
                   <pic:nvPicPr>
-                    <pic:cNvPr id="46" name="Image41" descr=""/>
+                    <pic:cNvPr id="47" name="Image41" descr=""/>
                     <pic:cNvPicPr>
                       <a:picLocks noChangeAspect="1" noChangeArrowheads="1"/>
                     </pic:cNvPicPr>
                   </pic:nvPicPr>
                   <pic:blipFill>
-                    <a:blip r:embed="rId47"/>
+                    <a:blip r:embed="rId48"/>
                     <a:srcRect l="-16" t="-84" r="-16" b="-84"/>
                     <a:stretch>
                       <a:fillRect/>
@@ -13935,7 +14335,7 @@
           <wp:inline distT="0" distB="0" distL="0" distR="0">
             <wp:extent cx="3949700" cy="427990"/>
             <wp:effectExtent l="0" t="0" r="0" b="0"/>
-            <wp:docPr id="47" name="Image42" descr=""/>
+            <wp:docPr id="48" name="Image42" descr=""/>
             <wp:cNvGraphicFramePr>
               <a:graphicFrameLocks xmlns:a="http://schemas.openxmlformats.org/drawingml/2006/main" noChangeAspect="1"/>
             </wp:cNvGraphicFramePr>
@@ -13943,13 +14343,13 @@
               <a:graphicData uri="http://schemas.openxmlformats.org/drawingml/2006/picture">
                 <pic:pic xmlns:pic="http://schemas.openxmlformats.org/drawingml/2006/picture">
                   <pic:nvPicPr>
-                    <pic:cNvPr id="47" name="Image42" descr=""/>
+                    <pic:cNvPr id="48" name="Image42" descr=""/>
                     <pic:cNvPicPr>
                       <a:picLocks noChangeAspect="1" noChangeArrowheads="1"/>
                     </pic:cNvPicPr>
                   </pic:nvPicPr>
                   <pic:blipFill>
-                    <a:blip r:embed="rId48"/>
+                    <a:blip r:embed="rId49"/>
                     <a:srcRect l="-9" t="-84" r="-9" b="-84"/>
                     <a:stretch>
                       <a:fillRect/>
@@ -13983,7 +14383,7 @@
           <wp:inline distT="0" distB="0" distL="0" distR="0">
             <wp:extent cx="1736725" cy="407670"/>
             <wp:effectExtent l="0" t="0" r="0" b="0"/>
-            <wp:docPr id="48" name="Image43" descr=""/>
+            <wp:docPr id="49" name="Image43" descr=""/>
             <wp:cNvGraphicFramePr>
               <a:graphicFrameLocks xmlns:a="http://schemas.openxmlformats.org/drawingml/2006/main" noChangeAspect="1"/>
             </wp:cNvGraphicFramePr>
@@ -13991,13 +14391,13 @@
               <a:graphicData uri="http://schemas.openxmlformats.org/drawingml/2006/picture">
                 <pic:pic xmlns:pic="http://schemas.openxmlformats.org/drawingml/2006/picture">
                   <pic:nvPicPr>
-                    <pic:cNvPr id="48" name="Image43" descr=""/>
+                    <pic:cNvPr id="49" name="Image43" descr=""/>
                     <pic:cNvPicPr>
                       <a:picLocks noChangeAspect="1" noChangeArrowheads="1"/>
                     </pic:cNvPicPr>
                   </pic:nvPicPr>
                   <pic:blipFill>
-                    <a:blip r:embed="rId49"/>
+                    <a:blip r:embed="rId50"/>
                     <a:srcRect l="-21" t="-87" r="-21" b="-87"/>
                     <a:stretch>
                       <a:fillRect/>
@@ -14031,7 +14431,7 @@
           <wp:inline distT="0" distB="0" distL="0" distR="0">
             <wp:extent cx="2328545" cy="407670"/>
             <wp:effectExtent l="0" t="0" r="0" b="0"/>
-            <wp:docPr id="49" name="Image44" descr=""/>
+            <wp:docPr id="50" name="Image44" descr=""/>
             <wp:cNvGraphicFramePr>
               <a:graphicFrameLocks xmlns:a="http://schemas.openxmlformats.org/drawingml/2006/main" noChangeAspect="1"/>
             </wp:cNvGraphicFramePr>
@@ -14039,13 +14439,13 @@
               <a:graphicData uri="http://schemas.openxmlformats.org/drawingml/2006/picture">
                 <pic:pic xmlns:pic="http://schemas.openxmlformats.org/drawingml/2006/picture">
                   <pic:nvPicPr>
-                    <pic:cNvPr id="49" name="Image44" descr=""/>
+                    <pic:cNvPr id="50" name="Image44" descr=""/>
                     <pic:cNvPicPr>
                       <a:picLocks noChangeAspect="1" noChangeArrowheads="1"/>
                     </pic:cNvPicPr>
                   </pic:nvPicPr>
                   <pic:blipFill>
-                    <a:blip r:embed="rId50"/>
+                    <a:blip r:embed="rId51"/>
                     <a:srcRect l="-15" t="-87" r="-15" b="-87"/>
                     <a:stretch>
                       <a:fillRect/>
@@ -14079,7 +14479,7 @@
           <wp:inline distT="0" distB="0" distL="0" distR="0">
             <wp:extent cx="660400" cy="191135"/>
             <wp:effectExtent l="0" t="0" r="0" b="0"/>
-            <wp:docPr id="50" name="Image45" descr=""/>
+            <wp:docPr id="51" name="Image45" descr=""/>
             <wp:cNvGraphicFramePr>
               <a:graphicFrameLocks xmlns:a="http://schemas.openxmlformats.org/drawingml/2006/main" noChangeAspect="1"/>
             </wp:cNvGraphicFramePr>
@@ -14087,13 +14487,13 @@
               <a:graphicData uri="http://schemas.openxmlformats.org/drawingml/2006/picture">
                 <pic:pic xmlns:pic="http://schemas.openxmlformats.org/drawingml/2006/picture">
                   <pic:nvPicPr>
-                    <pic:cNvPr id="50" name="Image45" descr=""/>
+                    <pic:cNvPr id="51" name="Image45" descr=""/>
                     <pic:cNvPicPr>
                       <a:picLocks noChangeAspect="1" noChangeArrowheads="1"/>
                     </pic:cNvPicPr>
                   </pic:nvPicPr>
                   <pic:blipFill>
-                    <a:blip r:embed="rId51"/>
+                    <a:blip r:embed="rId52"/>
                     <a:srcRect l="-54" t="-188" r="-54" b="-188"/>
                     <a:stretch>
                       <a:fillRect/>
@@ -14816,7 +15216,7 @@
           <wp:inline distT="0" distB="0" distL="0" distR="0">
             <wp:extent cx="5353050" cy="1539875"/>
             <wp:effectExtent l="0" t="0" r="0" b="0"/>
-            <wp:docPr id="51" name="Picture 3" descr=""/>
+            <wp:docPr id="52" name="Picture 3" descr=""/>
             <wp:cNvGraphicFramePr>
               <a:graphicFrameLocks xmlns:a="http://schemas.openxmlformats.org/drawingml/2006/main" noChangeAspect="1"/>
             </wp:cNvGraphicFramePr>
@@ -14824,13 +15224,13 @@
               <a:graphicData uri="http://schemas.openxmlformats.org/drawingml/2006/picture">
                 <pic:pic xmlns:pic="http://schemas.openxmlformats.org/drawingml/2006/picture">
                   <pic:nvPicPr>
-                    <pic:cNvPr id="51" name="Picture 3" descr=""/>
+                    <pic:cNvPr id="52" name="Picture 3" descr=""/>
                     <pic:cNvPicPr>
                       <a:picLocks noChangeAspect="1" noChangeArrowheads="1"/>
                     </pic:cNvPicPr>
                   </pic:nvPicPr>
                   <pic:blipFill>
-                    <a:blip r:embed="rId52"/>
+                    <a:blip r:embed="rId53"/>
                     <a:stretch>
                       <a:fillRect/>
                     </a:stretch>
@@ -14866,7 +15266,7 @@
           <wp:inline distT="0" distB="0" distL="0" distR="0">
             <wp:extent cx="5753100" cy="1657350"/>
             <wp:effectExtent l="0" t="0" r="0" b="0"/>
-            <wp:docPr id="52" name="Picture 5" descr=""/>
+            <wp:docPr id="53" name="Picture 5" descr=""/>
             <wp:cNvGraphicFramePr>
               <a:graphicFrameLocks xmlns:a="http://schemas.openxmlformats.org/drawingml/2006/main" noChangeAspect="1"/>
             </wp:cNvGraphicFramePr>
@@ -14874,13 +15274,13 @@
               <a:graphicData uri="http://schemas.openxmlformats.org/drawingml/2006/picture">
                 <pic:pic xmlns:pic="http://schemas.openxmlformats.org/drawingml/2006/picture">
                   <pic:nvPicPr>
-                    <pic:cNvPr id="52" name="Picture 5" descr=""/>
+                    <pic:cNvPr id="53" name="Picture 5" descr=""/>
                     <pic:cNvPicPr>
                       <a:picLocks noChangeAspect="1" noChangeArrowheads="1"/>
                     </pic:cNvPicPr>
                   </pic:nvPicPr>
                   <pic:blipFill>
-                    <a:blip r:embed="rId53"/>
+                    <a:blip r:embed="rId54"/>
                     <a:stretch>
                       <a:fillRect/>
                     </a:stretch>
@@ -14940,7 +15340,7 @@
           <wp:inline distT="0" distB="0" distL="0" distR="0">
             <wp:extent cx="4267200" cy="1257300"/>
             <wp:effectExtent l="0" t="0" r="0" b="0"/>
-            <wp:docPr id="53" name="Picture 6" descr=""/>
+            <wp:docPr id="54" name="Picture 6" descr=""/>
             <wp:cNvGraphicFramePr>
               <a:graphicFrameLocks xmlns:a="http://schemas.openxmlformats.org/drawingml/2006/main" noChangeAspect="1"/>
             </wp:cNvGraphicFramePr>
@@ -14948,13 +15348,13 @@
               <a:graphicData uri="http://schemas.openxmlformats.org/drawingml/2006/picture">
                 <pic:pic xmlns:pic="http://schemas.openxmlformats.org/drawingml/2006/picture">
                   <pic:nvPicPr>
-                    <pic:cNvPr id="53" name="Picture 6" descr=""/>
+                    <pic:cNvPr id="54" name="Picture 6" descr=""/>
                     <pic:cNvPicPr>
                       <a:picLocks noChangeAspect="1" noChangeArrowheads="1"/>
                     </pic:cNvPicPr>
                   </pic:nvPicPr>
                   <pic:blipFill>
-                    <a:blip r:embed="rId54"/>
+                    <a:blip r:embed="rId55"/>
                     <a:stretch>
                       <a:fillRect/>
                     </a:stretch>
@@ -14990,7 +15390,7 @@
           <wp:inline distT="0" distB="0" distL="0" distR="0">
             <wp:extent cx="3593465" cy="2390775"/>
             <wp:effectExtent l="0" t="0" r="0" b="0"/>
-            <wp:docPr id="54" name="Picture 7" descr=""/>
+            <wp:docPr id="55" name="Picture 7" descr=""/>
             <wp:cNvGraphicFramePr>
               <a:graphicFrameLocks xmlns:a="http://schemas.openxmlformats.org/drawingml/2006/main" noChangeAspect="1"/>
             </wp:cNvGraphicFramePr>
@@ -14998,13 +15398,13 @@
               <a:graphicData uri="http://schemas.openxmlformats.org/drawingml/2006/picture">
                 <pic:pic xmlns:pic="http://schemas.openxmlformats.org/drawingml/2006/picture">
                   <pic:nvPicPr>
-                    <pic:cNvPr id="54" name="Picture 7" descr=""/>
+                    <pic:cNvPr id="55" name="Picture 7" descr=""/>
                     <pic:cNvPicPr>
                       <a:picLocks noChangeAspect="1" noChangeArrowheads="1"/>
                     </pic:cNvPicPr>
                   </pic:nvPicPr>
                   <pic:blipFill>
-                    <a:blip r:embed="rId55"/>
+                    <a:blip r:embed="rId56"/>
                     <a:stretch>
                       <a:fillRect/>
                     </a:stretch>
@@ -15040,7 +15440,7 @@
           <wp:inline distT="0" distB="0" distL="0" distR="0">
             <wp:extent cx="3949065" cy="1247775"/>
             <wp:effectExtent l="0" t="0" r="0" b="0"/>
-            <wp:docPr id="55" name="Picture 8" descr=""/>
+            <wp:docPr id="56" name="Picture 8" descr=""/>
             <wp:cNvGraphicFramePr>
               <a:graphicFrameLocks xmlns:a="http://schemas.openxmlformats.org/drawingml/2006/main" noChangeAspect="1"/>
             </wp:cNvGraphicFramePr>
@@ -15048,13 +15448,13 @@
               <a:graphicData uri="http://schemas.openxmlformats.org/drawingml/2006/picture">
                 <pic:pic xmlns:pic="http://schemas.openxmlformats.org/drawingml/2006/picture">
                   <pic:nvPicPr>
-                    <pic:cNvPr id="55" name="Picture 8" descr=""/>
+                    <pic:cNvPr id="56" name="Picture 8" descr=""/>
                     <pic:cNvPicPr>
                       <a:picLocks noChangeAspect="1" noChangeArrowheads="1"/>
                     </pic:cNvPicPr>
                   </pic:nvPicPr>
                   <pic:blipFill>
-                    <a:blip r:embed="rId56"/>
+                    <a:blip r:embed="rId57"/>
                     <a:stretch>
                       <a:fillRect/>
                     </a:stretch>
@@ -15117,7 +15517,7 @@
           <wp:inline distT="0" distB="0" distL="0" distR="0">
             <wp:extent cx="2743200" cy="510540"/>
             <wp:effectExtent l="0" t="0" r="0" b="0"/>
-            <wp:docPr id="56" name="Picture 9" descr=""/>
+            <wp:docPr id="57" name="Picture 9" descr=""/>
             <wp:cNvGraphicFramePr>
               <a:graphicFrameLocks xmlns:a="http://schemas.openxmlformats.org/drawingml/2006/main" noChangeAspect="1"/>
             </wp:cNvGraphicFramePr>
@@ -15125,13 +15525,13 @@
               <a:graphicData uri="http://schemas.openxmlformats.org/drawingml/2006/picture">
                 <pic:pic xmlns:pic="http://schemas.openxmlformats.org/drawingml/2006/picture">
                   <pic:nvPicPr>
-                    <pic:cNvPr id="56" name="Picture 9" descr=""/>
+                    <pic:cNvPr id="57" name="Picture 9" descr=""/>
                     <pic:cNvPicPr>
                       <a:picLocks noChangeAspect="1" noChangeArrowheads="1"/>
                     </pic:cNvPicPr>
                   </pic:nvPicPr>
                   <pic:blipFill>
-                    <a:blip r:embed="rId57"/>
+                    <a:blip r:embed="rId58"/>
                     <a:stretch>
                       <a:fillRect/>
                     </a:stretch>
@@ -15194,7 +15594,7 @@
           <wp:inline distT="0" distB="0" distL="0" distR="0">
             <wp:extent cx="4495800" cy="1971675"/>
             <wp:effectExtent l="0" t="0" r="0" b="0"/>
-            <wp:docPr id="57" name="Picture 10" descr=""/>
+            <wp:docPr id="58" name="Picture 10" descr=""/>
             <wp:cNvGraphicFramePr>
               <a:graphicFrameLocks xmlns:a="http://schemas.openxmlformats.org/drawingml/2006/main" noChangeAspect="1"/>
             </wp:cNvGraphicFramePr>
@@ -15202,13 +15602,13 @@
               <a:graphicData uri="http://schemas.openxmlformats.org/drawingml/2006/picture">
                 <pic:pic xmlns:pic="http://schemas.openxmlformats.org/drawingml/2006/picture">
                   <pic:nvPicPr>
-                    <pic:cNvPr id="57" name="Picture 10" descr=""/>
+                    <pic:cNvPr id="58" name="Picture 10" descr=""/>
                     <pic:cNvPicPr>
                       <a:picLocks noChangeAspect="1" noChangeArrowheads="1"/>
                     </pic:cNvPicPr>
                   </pic:nvPicPr>
                   <pic:blipFill>
-                    <a:blip r:embed="rId58"/>
+                    <a:blip r:embed="rId59"/>
                     <a:stretch>
                       <a:fillRect/>
                     </a:stretch>
@@ -15271,7 +15671,7 @@
           <wp:inline distT="0" distB="0" distL="0" distR="0">
             <wp:extent cx="2505075" cy="517525"/>
             <wp:effectExtent l="0" t="0" r="0" b="0"/>
-            <wp:docPr id="58" name="Picture 11" descr=""/>
+            <wp:docPr id="59" name="Picture 11" descr=""/>
             <wp:cNvGraphicFramePr>
               <a:graphicFrameLocks xmlns:a="http://schemas.openxmlformats.org/drawingml/2006/main" noChangeAspect="1"/>
             </wp:cNvGraphicFramePr>
@@ -15279,13 +15679,13 @@
               <a:graphicData uri="http://schemas.openxmlformats.org/drawingml/2006/picture">
                 <pic:pic xmlns:pic="http://schemas.openxmlformats.org/drawingml/2006/picture">
                   <pic:nvPicPr>
-                    <pic:cNvPr id="58" name="Picture 11" descr=""/>
+                    <pic:cNvPr id="59" name="Picture 11" descr=""/>
                     <pic:cNvPicPr>
                       <a:picLocks noChangeAspect="1" noChangeArrowheads="1"/>
                     </pic:cNvPicPr>
                   </pic:nvPicPr>
                   <pic:blipFill>
-                    <a:blip r:embed="rId59"/>
+                    <a:blip r:embed="rId60"/>
                     <a:stretch>
                       <a:fillRect/>
                     </a:stretch>
@@ -15327,7 +15727,7 @@
           <wp:inline distT="0" distB="0" distL="0" distR="0">
             <wp:extent cx="2009775" cy="415290"/>
             <wp:effectExtent l="0" t="0" r="0" b="0"/>
-            <wp:docPr id="59" name="Picture 13" descr=""/>
+            <wp:docPr id="60" name="Picture 13" descr=""/>
             <wp:cNvGraphicFramePr>
               <a:graphicFrameLocks xmlns:a="http://schemas.openxmlformats.org/drawingml/2006/main" noChangeAspect="1"/>
             </wp:cNvGraphicFramePr>
@@ -15335,13 +15735,13 @@
               <a:graphicData uri="http://schemas.openxmlformats.org/drawingml/2006/picture">
                 <pic:pic xmlns:pic="http://schemas.openxmlformats.org/drawingml/2006/picture">
                   <pic:nvPicPr>
-                    <pic:cNvPr id="59" name="Picture 13" descr=""/>
+                    <pic:cNvPr id="60" name="Picture 13" descr=""/>
                     <pic:cNvPicPr>
                       <a:picLocks noChangeAspect="1" noChangeArrowheads="1"/>
                     </pic:cNvPicPr>
                   </pic:nvPicPr>
                   <pic:blipFill>
-                    <a:blip r:embed="rId60"/>
+                    <a:blip r:embed="rId61"/>
                     <a:stretch>
                       <a:fillRect/>
                     </a:stretch>
@@ -15385,7 +15785,7 @@
           <wp:inline distT="0" distB="0" distL="0" distR="0">
             <wp:extent cx="2571750" cy="401320"/>
             <wp:effectExtent l="0" t="0" r="0" b="0"/>
-            <wp:docPr id="60" name="Picture 14" descr=""/>
+            <wp:docPr id="61" name="Picture 14" descr=""/>
             <wp:cNvGraphicFramePr>
               <a:graphicFrameLocks xmlns:a="http://schemas.openxmlformats.org/drawingml/2006/main" noChangeAspect="1"/>
             </wp:cNvGraphicFramePr>
@@ -15393,13 +15793,13 @@
               <a:graphicData uri="http://schemas.openxmlformats.org/drawingml/2006/picture">
                 <pic:pic xmlns:pic="http://schemas.openxmlformats.org/drawingml/2006/picture">
                   <pic:nvPicPr>
-                    <pic:cNvPr id="60" name="Picture 14" descr=""/>
+                    <pic:cNvPr id="61" name="Picture 14" descr=""/>
                     <pic:cNvPicPr>
                       <a:picLocks noChangeAspect="1" noChangeArrowheads="1"/>
                     </pic:cNvPicPr>
                   </pic:nvPicPr>
                   <pic:blipFill>
-                    <a:blip r:embed="rId61"/>
+                    <a:blip r:embed="rId62"/>
                     <a:stretch>
                       <a:fillRect/>
                     </a:stretch>
@@ -15443,7 +15843,7 @@
           <wp:inline distT="0" distB="0" distL="0" distR="0">
             <wp:extent cx="2095500" cy="382270"/>
             <wp:effectExtent l="0" t="0" r="0" b="0"/>
-            <wp:docPr id="61" name="Picture 15" descr=""/>
+            <wp:docPr id="62" name="Picture 15" descr=""/>
             <wp:cNvGraphicFramePr>
               <a:graphicFrameLocks xmlns:a="http://schemas.openxmlformats.org/drawingml/2006/main" noChangeAspect="1"/>
             </wp:cNvGraphicFramePr>
@@ -15451,13 +15851,13 @@
               <a:graphicData uri="http://schemas.openxmlformats.org/drawingml/2006/picture">
                 <pic:pic xmlns:pic="http://schemas.openxmlformats.org/drawingml/2006/picture">
                   <pic:nvPicPr>
-                    <pic:cNvPr id="61" name="Picture 15" descr=""/>
+                    <pic:cNvPr id="62" name="Picture 15" descr=""/>
                     <pic:cNvPicPr>
                       <a:picLocks noChangeAspect="1" noChangeArrowheads="1"/>
                     </pic:cNvPicPr>
                   </pic:nvPicPr>
                   <pic:blipFill>
-                    <a:blip r:embed="rId62"/>
+                    <a:blip r:embed="rId63"/>
                     <a:stretch>
                       <a:fillRect/>
                     </a:stretch>
@@ -15499,7 +15899,7 @@
           <wp:inline distT="0" distB="0" distL="0" distR="0">
             <wp:extent cx="2219325" cy="325120"/>
             <wp:effectExtent l="0" t="0" r="0" b="0"/>
-            <wp:docPr id="62" name="Picture 17" descr=""/>
+            <wp:docPr id="63" name="Picture 17" descr=""/>
             <wp:cNvGraphicFramePr>
               <a:graphicFrameLocks xmlns:a="http://schemas.openxmlformats.org/drawingml/2006/main" noChangeAspect="1"/>
             </wp:cNvGraphicFramePr>
@@ -15507,13 +15907,13 @@
               <a:graphicData uri="http://schemas.openxmlformats.org/drawingml/2006/picture">
                 <pic:pic xmlns:pic="http://schemas.openxmlformats.org/drawingml/2006/picture">
                   <pic:nvPicPr>
-                    <pic:cNvPr id="62" name="Picture 17" descr=""/>
+                    <pic:cNvPr id="63" name="Picture 17" descr=""/>
                     <pic:cNvPicPr>
                       <a:picLocks noChangeAspect="1" noChangeArrowheads="1"/>
                     </pic:cNvPicPr>
                   </pic:nvPicPr>
                   <pic:blipFill>
-                    <a:blip r:embed="rId63"/>
+                    <a:blip r:embed="rId64"/>
                     <a:stretch>
                       <a:fillRect/>
                     </a:stretch>
@@ -15555,7 +15955,7 @@
           <wp:inline distT="0" distB="0" distL="0" distR="0">
             <wp:extent cx="2661285" cy="419100"/>
             <wp:effectExtent l="0" t="0" r="0" b="0"/>
-            <wp:docPr id="63" name="Picture 18" descr=""/>
+            <wp:docPr id="64" name="Picture 18" descr=""/>
             <wp:cNvGraphicFramePr>
               <a:graphicFrameLocks xmlns:a="http://schemas.openxmlformats.org/drawingml/2006/main" noChangeAspect="1"/>
             </wp:cNvGraphicFramePr>
@@ -15563,13 +15963,13 @@
               <a:graphicData uri="http://schemas.openxmlformats.org/drawingml/2006/picture">
                 <pic:pic xmlns:pic="http://schemas.openxmlformats.org/drawingml/2006/picture">
                   <pic:nvPicPr>
-                    <pic:cNvPr id="63" name="Picture 18" descr=""/>
+                    <pic:cNvPr id="64" name="Picture 18" descr=""/>
                     <pic:cNvPicPr>
                       <a:picLocks noChangeAspect="1" noChangeArrowheads="1"/>
                     </pic:cNvPicPr>
                   </pic:nvPicPr>
                   <pic:blipFill>
-                    <a:blip r:embed="rId64"/>
+                    <a:blip r:embed="rId65"/>
                     <a:stretch>
                       <a:fillRect/>
                     </a:stretch>
@@ -15620,7 +16020,7 @@
           <wp:inline distT="0" distB="0" distL="0" distR="0">
             <wp:extent cx="2933700" cy="542925"/>
             <wp:effectExtent l="0" t="0" r="0" b="0"/>
-            <wp:docPr id="64" name="Picture 19" descr=""/>
+            <wp:docPr id="65" name="Picture 19" descr=""/>
             <wp:cNvGraphicFramePr>
               <a:graphicFrameLocks xmlns:a="http://schemas.openxmlformats.org/drawingml/2006/main" noChangeAspect="1"/>
             </wp:cNvGraphicFramePr>
@@ -15628,13 +16028,13 @@
               <a:graphicData uri="http://schemas.openxmlformats.org/drawingml/2006/picture">
                 <pic:pic xmlns:pic="http://schemas.openxmlformats.org/drawingml/2006/picture">
                   <pic:nvPicPr>
-                    <pic:cNvPr id="64" name="Picture 19" descr=""/>
+                    <pic:cNvPr id="65" name="Picture 19" descr=""/>
                     <pic:cNvPicPr>
                       <a:picLocks noChangeAspect="1" noChangeArrowheads="1"/>
                     </pic:cNvPicPr>
                   </pic:nvPicPr>
                   <pic:blipFill>
-                    <a:blip r:embed="rId65"/>
+                    <a:blip r:embed="rId66"/>
                     <a:stretch>
                       <a:fillRect/>
                     </a:stretch>
@@ -15670,7 +16070,7 @@
           <wp:inline distT="0" distB="0" distL="0" distR="0">
             <wp:extent cx="3819525" cy="628650"/>
             <wp:effectExtent l="0" t="0" r="0" b="0"/>
-            <wp:docPr id="65" name="Picture 20" descr=""/>
+            <wp:docPr id="66" name="Picture 20" descr=""/>
             <wp:cNvGraphicFramePr>
               <a:graphicFrameLocks xmlns:a="http://schemas.openxmlformats.org/drawingml/2006/main" noChangeAspect="1"/>
             </wp:cNvGraphicFramePr>
@@ -15678,13 +16078,13 @@
               <a:graphicData uri="http://schemas.openxmlformats.org/drawingml/2006/picture">
                 <pic:pic xmlns:pic="http://schemas.openxmlformats.org/drawingml/2006/picture">
                   <pic:nvPicPr>
-                    <pic:cNvPr id="65" name="Picture 20" descr=""/>
+                    <pic:cNvPr id="66" name="Picture 20" descr=""/>
                     <pic:cNvPicPr>
                       <a:picLocks noChangeAspect="1" noChangeArrowheads="1"/>
                     </pic:cNvPicPr>
                   </pic:nvPicPr>
                   <pic:blipFill>
-                    <a:blip r:embed="rId66"/>
+                    <a:blip r:embed="rId67"/>
                     <a:stretch>
                       <a:fillRect/>
                     </a:stretch>
@@ -15720,7 +16120,7 @@
           <wp:inline distT="0" distB="0" distL="0" distR="0">
             <wp:extent cx="3895725" cy="608330"/>
             <wp:effectExtent l="0" t="0" r="0" b="0"/>
-            <wp:docPr id="66" name="Picture 21" descr=""/>
+            <wp:docPr id="67" name="Picture 21" descr=""/>
             <wp:cNvGraphicFramePr>
               <a:graphicFrameLocks xmlns:a="http://schemas.openxmlformats.org/drawingml/2006/main" noChangeAspect="1"/>
             </wp:cNvGraphicFramePr>
@@ -15728,13 +16128,13 @@
               <a:graphicData uri="http://schemas.openxmlformats.org/drawingml/2006/picture">
                 <pic:pic xmlns:pic="http://schemas.openxmlformats.org/drawingml/2006/picture">
                   <pic:nvPicPr>
-                    <pic:cNvPr id="66" name="Picture 21" descr=""/>
+                    <pic:cNvPr id="67" name="Picture 21" descr=""/>
                     <pic:cNvPicPr>
                       <a:picLocks noChangeAspect="1" noChangeArrowheads="1"/>
                     </pic:cNvPicPr>
                   </pic:nvPicPr>
                   <pic:blipFill>
-                    <a:blip r:embed="rId67"/>
+                    <a:blip r:embed="rId68"/>
                     <a:stretch>
                       <a:fillRect/>
                     </a:stretch>

</xml_diff>